<commit_message>
Spelling fixes and an example XAML fragment for adding a custom parameter.
</commit_message>
<xml_diff>
--- a/Documentation/Developer Guide.docx
+++ b/Documentation/Developer Guide.docx
@@ -181,7 +181,7 @@
         <w:br w:type="page"/>
       </w:r>
       <w:bookmarkStart w:id="0" w:name="_Toc340590046"/>
-      <w:bookmarkStart w:id="1" w:name="_Toc355253040"/>
+      <w:bookmarkStart w:id="1" w:name="_Toc358122292"/>
       <w:r>
         <w:rPr>
           <w:rStyle w:val="Heading1Char"/>
@@ -224,8 +224,6 @@
         </w:rPr>
         <w:instrText xml:space="preserve"> TOC \o "1-2" </w:instrText>
       </w:r>
-      <w:bookmarkStart w:id="2" w:name="_GoBack"/>
-      <w:bookmarkEnd w:id="2"/>
       <w:r>
         <w:fldChar w:fldCharType="separate"/>
       </w:r>
@@ -252,7 +250,7 @@
         <w:rPr>
           <w:noProof/>
         </w:rPr>
-        <w:instrText xml:space="preserve"> PAGEREF _Toc355253040 \h </w:instrText>
+        <w:instrText xml:space="preserve"> PAGEREF _Toc358122292 \h </w:instrText>
       </w:r>
       <w:r>
         <w:rPr>
@@ -316,7 +314,7 @@
         <w:rPr>
           <w:noProof/>
         </w:rPr>
-        <w:instrText xml:space="preserve"> PAGEREF _Toc355253041 \h </w:instrText>
+        <w:instrText xml:space="preserve"> PAGEREF _Toc358122293 \h </w:instrText>
       </w:r>
       <w:r>
         <w:rPr>
@@ -380,7 +378,7 @@
         <w:rPr>
           <w:noProof/>
         </w:rPr>
-        <w:instrText xml:space="preserve"> PAGEREF _Toc355253042 \h </w:instrText>
+        <w:instrText xml:space="preserve"> PAGEREF _Toc358122294 \h </w:instrText>
       </w:r>
       <w:r>
         <w:rPr>
@@ -444,7 +442,7 @@
         <w:rPr>
           <w:noProof/>
         </w:rPr>
-        <w:instrText xml:space="preserve"> PAGEREF _Toc355253043 \h </w:instrText>
+        <w:instrText xml:space="preserve"> PAGEREF _Toc358122295 \h </w:instrText>
       </w:r>
       <w:r>
         <w:rPr>
@@ -508,7 +506,7 @@
         <w:rPr>
           <w:noProof/>
         </w:rPr>
-        <w:instrText xml:space="preserve"> PAGEREF _Toc355253044 \h </w:instrText>
+        <w:instrText xml:space="preserve"> PAGEREF _Toc358122296 \h </w:instrText>
       </w:r>
       <w:r>
         <w:rPr>
@@ -572,7 +570,7 @@
         <w:rPr>
           <w:noProof/>
         </w:rPr>
-        <w:instrText xml:space="preserve"> PAGEREF _Toc355253045 \h </w:instrText>
+        <w:instrText xml:space="preserve"> PAGEREF _Toc358122297 \h </w:instrText>
       </w:r>
       <w:r>
         <w:rPr>
@@ -635,7 +633,7 @@
         <w:rPr>
           <w:noProof/>
         </w:rPr>
-        <w:instrText xml:space="preserve"> PAGEREF _Toc355253046 \h </w:instrText>
+        <w:instrText xml:space="preserve"> PAGEREF _Toc358122298 \h </w:instrText>
       </w:r>
       <w:r>
         <w:rPr>
@@ -697,7 +695,7 @@
         <w:rPr>
           <w:noProof/>
         </w:rPr>
-        <w:instrText xml:space="preserve"> PAGEREF _Toc355253047 \h </w:instrText>
+        <w:instrText xml:space="preserve"> PAGEREF _Toc358122299 \h </w:instrText>
       </w:r>
       <w:r>
         <w:rPr>
@@ -759,7 +757,7 @@
         <w:rPr>
           <w:noProof/>
         </w:rPr>
-        <w:instrText xml:space="preserve"> PAGEREF _Toc355253048 \h </w:instrText>
+        <w:instrText xml:space="preserve"> PAGEREF _Toc358122300 \h </w:instrText>
       </w:r>
       <w:r>
         <w:rPr>
@@ -823,7 +821,7 @@
         <w:rPr>
           <w:noProof/>
         </w:rPr>
-        <w:instrText xml:space="preserve"> PAGEREF _Toc355253049 \h </w:instrText>
+        <w:instrText xml:space="preserve"> PAGEREF _Toc358122301 \h </w:instrText>
       </w:r>
       <w:r>
         <w:rPr>
@@ -887,7 +885,7 @@
         <w:rPr>
           <w:noProof/>
         </w:rPr>
-        <w:instrText xml:space="preserve"> PAGEREF _Toc355253050 \h </w:instrText>
+        <w:instrText xml:space="preserve"> PAGEREF _Toc358122302 \h </w:instrText>
       </w:r>
       <w:r>
         <w:rPr>
@@ -951,7 +949,7 @@
         <w:rPr>
           <w:noProof/>
         </w:rPr>
-        <w:instrText xml:space="preserve"> PAGEREF _Toc355253051 \h </w:instrText>
+        <w:instrText xml:space="preserve"> PAGEREF _Toc358122303 \h </w:instrText>
       </w:r>
       <w:r>
         <w:rPr>
@@ -1015,7 +1013,7 @@
         <w:rPr>
           <w:noProof/>
         </w:rPr>
-        <w:instrText xml:space="preserve"> PAGEREF _Toc355253052 \h </w:instrText>
+        <w:instrText xml:space="preserve"> PAGEREF _Toc358122304 \h </w:instrText>
       </w:r>
       <w:r>
         <w:rPr>
@@ -1077,7 +1075,7 @@
         <w:rPr>
           <w:noProof/>
         </w:rPr>
-        <w:instrText xml:space="preserve"> PAGEREF _Toc355253053 \h </w:instrText>
+        <w:instrText xml:space="preserve"> PAGEREF _Toc358122305 \h </w:instrText>
       </w:r>
       <w:r>
         <w:rPr>
@@ -1139,7 +1137,7 @@
         <w:rPr>
           <w:noProof/>
         </w:rPr>
-        <w:instrText xml:space="preserve"> PAGEREF _Toc355253054 \h </w:instrText>
+        <w:instrText xml:space="preserve"> PAGEREF _Toc358122306 \h </w:instrText>
       </w:r>
       <w:r>
         <w:rPr>
@@ -1201,7 +1199,7 @@
         <w:rPr>
           <w:noProof/>
         </w:rPr>
-        <w:instrText xml:space="preserve"> PAGEREF _Toc355253055 \h </w:instrText>
+        <w:instrText xml:space="preserve"> PAGEREF _Toc358122307 \h </w:instrText>
       </w:r>
       <w:r>
         <w:rPr>
@@ -1218,7 +1216,7 @@
         <w:rPr>
           <w:noProof/>
         </w:rPr>
-        <w:t>9</w:t>
+        <w:t>10</w:t>
       </w:r>
       <w:r>
         <w:rPr>
@@ -1265,7 +1263,7 @@
         <w:rPr>
           <w:noProof/>
         </w:rPr>
-        <w:instrText xml:space="preserve"> PAGEREF _Toc355253056 \h </w:instrText>
+        <w:instrText xml:space="preserve"> PAGEREF _Toc358122308 \h </w:instrText>
       </w:r>
       <w:r>
         <w:rPr>
@@ -1282,7 +1280,7 @@
         <w:rPr>
           <w:noProof/>
         </w:rPr>
-        <w:t>10</w:t>
+        <w:t>11</w:t>
       </w:r>
       <w:r>
         <w:rPr>
@@ -1329,7 +1327,7 @@
         <w:rPr>
           <w:noProof/>
         </w:rPr>
-        <w:instrText xml:space="preserve"> PAGEREF _Toc355253057 \h </w:instrText>
+        <w:instrText xml:space="preserve"> PAGEREF _Toc358122309 \h </w:instrText>
       </w:r>
       <w:r>
         <w:rPr>
@@ -1346,7 +1344,7 @@
         <w:rPr>
           <w:noProof/>
         </w:rPr>
-        <w:t>10</w:t>
+        <w:t>11</w:t>
       </w:r>
       <w:r>
         <w:rPr>
@@ -1393,7 +1391,7 @@
         <w:rPr>
           <w:noProof/>
         </w:rPr>
-        <w:instrText xml:space="preserve"> PAGEREF _Toc355253058 \h </w:instrText>
+        <w:instrText xml:space="preserve"> PAGEREF _Toc358122310 \h </w:instrText>
       </w:r>
       <w:r>
         <w:rPr>
@@ -1410,7 +1408,7 @@
         <w:rPr>
           <w:noProof/>
         </w:rPr>
-        <w:t>10</w:t>
+        <w:t>11</w:t>
       </w:r>
       <w:r>
         <w:rPr>
@@ -1456,7 +1454,7 @@
         <w:rPr>
           <w:noProof/>
         </w:rPr>
-        <w:instrText xml:space="preserve"> PAGEREF _Toc355253059 \h </w:instrText>
+        <w:instrText xml:space="preserve"> PAGEREF _Toc358122311 \h </w:instrText>
       </w:r>
       <w:r>
         <w:rPr>
@@ -1473,7 +1471,7 @@
         <w:rPr>
           <w:noProof/>
         </w:rPr>
-        <w:t>10</w:t>
+        <w:t>11</w:t>
       </w:r>
       <w:r>
         <w:rPr>
@@ -1520,7 +1518,7 @@
         <w:rPr>
           <w:noProof/>
         </w:rPr>
-        <w:instrText xml:space="preserve"> PAGEREF _Toc355253060 \h </w:instrText>
+        <w:instrText xml:space="preserve"> PAGEREF _Toc358122312 \h </w:instrText>
       </w:r>
       <w:r>
         <w:rPr>
@@ -1537,7 +1535,7 @@
         <w:rPr>
           <w:noProof/>
         </w:rPr>
-        <w:t>11</w:t>
+        <w:t>12</w:t>
       </w:r>
       <w:r>
         <w:rPr>
@@ -1568,8 +1566,8 @@
         </w:rPr>
         <w:br w:type="page"/>
       </w:r>
-      <w:bookmarkStart w:id="3" w:name="_Toc191979974"/>
-      <w:bookmarkStart w:id="4" w:name="_Toc355253041"/>
+      <w:bookmarkStart w:id="2" w:name="_Toc191979974"/>
+      <w:bookmarkStart w:id="3" w:name="_Toc358122293"/>
       <w:r>
         <w:rPr>
           <w:lang w:val="en-US"/>
@@ -1589,53 +1587,150 @@
         </w:rPr>
         <w:t xml:space="preserve">ew in </w:t>
       </w:r>
+      <w:bookmarkEnd w:id="2"/>
+      <w:r>
+        <w:rPr>
+          <w:lang w:val="en-US"/>
+        </w:rPr>
+        <w:t>3.0</w:t>
+      </w:r>
       <w:bookmarkEnd w:id="3"/>
-      <w:r>
-        <w:rPr>
-          <w:lang w:val="en-US"/>
-        </w:rPr>
-        <w:t>3.0</w:t>
+    </w:p>
+    <w:p>
+      <w:pPr>
+        <w:pStyle w:val="xxx"/>
+      </w:pPr>
+      <w:r>
+        <w:t>New code</w:t>
+      </w:r>
+      <w:r>
+        <w:t>base</w:t>
+      </w:r>
+      <w:bookmarkStart w:id="4" w:name="_Toc191979975"/>
+    </w:p>
+    <w:p>
+      <w:pPr>
+        <w:pStyle w:val="xxx"/>
+        <w:rPr>
+          <w:lang w:eastAsia="ru-RU"/>
+        </w:rPr>
+      </w:pPr>
+      <w:r>
+        <w:rPr>
+          <w:lang w:eastAsia="ru-RU"/>
+        </w:rPr>
+        <w:t>The SDK has been redesigned and simplified</w:t>
+      </w:r>
+    </w:p>
+    <w:p>
+      <w:pPr>
+        <w:pStyle w:val="xxx"/>
+        <w:rPr>
+          <w:lang w:eastAsia="ru-RU"/>
+        </w:rPr>
+      </w:pPr>
+      <w:r>
+        <w:rPr>
+          <w:lang w:eastAsia="ru-RU"/>
+        </w:rPr>
+        <w:t>Image and text ads now render in native fields</w:t>
+      </w:r>
+    </w:p>
+    <w:p>
+      <w:pPr>
+        <w:pStyle w:val="Heading1"/>
+        <w:rPr>
+          <w:lang w:val="en-US"/>
+        </w:rPr>
+      </w:pPr>
+      <w:bookmarkStart w:id="5" w:name="_Toc358122294"/>
+      <w:r>
+        <w:rPr>
+          <w:lang w:val="en-US"/>
+        </w:rPr>
+        <w:t>Implementation Changes</w:t>
       </w:r>
       <w:bookmarkEnd w:id="4"/>
+      <w:bookmarkEnd w:id="5"/>
     </w:p>
     <w:p>
       <w:pPr>
         <w:pStyle w:val="xxx"/>
       </w:pPr>
-      <w:r>
-        <w:t>New code</w:t>
-      </w:r>
-      <w:r>
-        <w:t>base</w:t>
-      </w:r>
-      <w:bookmarkStart w:id="5" w:name="_Toc191979975"/>
+      <w:bookmarkStart w:id="6" w:name="_Toc191979978"/>
+      <w:r>
+        <w:t>The 3.0 SDK is not compatible with the 2.</w:t>
+      </w:r>
+      <w:r>
+        <w:t>x</w:t>
+      </w:r>
+      <w:r>
+        <w:t xml:space="preserve"> SDK.  Prior to installing the 3.0 SDK remove the 2.</w:t>
+      </w:r>
+      <w:r>
+        <w:t>x</w:t>
+      </w:r>
+      <w:r>
+        <w:t xml:space="preserve"> SDK references.</w:t>
+      </w:r>
+    </w:p>
+    <w:p>
+      <w:pPr>
+        <w:pStyle w:val="Heading1"/>
+        <w:rPr>
+          <w:lang w:val="en-US"/>
+        </w:rPr>
+      </w:pPr>
+      <w:bookmarkStart w:id="7" w:name="_Toc358122295"/>
+      <w:r>
+        <w:rPr>
+          <w:lang w:val="en-US"/>
+        </w:rPr>
+        <w:t>System Requirements</w:t>
+      </w:r>
+      <w:bookmarkEnd w:id="6"/>
+      <w:bookmarkEnd w:id="7"/>
     </w:p>
     <w:p>
       <w:pPr>
         <w:pStyle w:val="xxx"/>
-        <w:rPr>
-          <w:lang w:eastAsia="ru-RU"/>
-        </w:rPr>
-      </w:pPr>
-      <w:r>
-        <w:rPr>
-          <w:lang w:eastAsia="ru-RU"/>
-        </w:rPr>
-        <w:t>The SDK has been redesigned and simplified</w:t>
+      </w:pPr>
+      <w:r>
+        <w:t>Windows Phone</w:t>
+      </w:r>
+      <w:r>
+        <w:t xml:space="preserve"> </w:t>
+      </w:r>
+      <w:r>
+        <w:t xml:space="preserve">8 </w:t>
+      </w:r>
+      <w:r>
+        <w:t>development environment (</w:t>
+      </w:r>
+      <w:r>
+        <w:t>Visual Studio 2012)</w:t>
       </w:r>
     </w:p>
     <w:p>
       <w:pPr>
         <w:pStyle w:val="xxx"/>
-        <w:rPr>
-          <w:lang w:eastAsia="ru-RU"/>
-        </w:rPr>
-      </w:pPr>
-      <w:r>
-        <w:rPr>
-          <w:lang w:eastAsia="ru-RU"/>
-        </w:rPr>
-        <w:t>Image and text ads now render in native fields</w:t>
+      </w:pPr>
+      <w:r>
+        <w:t>Windows Phone</w:t>
+      </w:r>
+      <w:r>
+        <w:t xml:space="preserve"> SDK </w:t>
+      </w:r>
+      <w:r>
+        <w:t>8</w:t>
+      </w:r>
+    </w:p>
+    <w:p>
+      <w:pPr>
+        <w:pStyle w:val="xxx"/>
+      </w:pPr>
+      <w:r>
+        <w:t>Applications can target Windows Phone 7.1 or 8</w:t>
       </w:r>
     </w:p>
     <w:p>
@@ -1645,113 +1740,16 @@
           <w:lang w:val="en-US"/>
         </w:rPr>
       </w:pPr>
-      <w:bookmarkStart w:id="6" w:name="_Toc355253042"/>
-      <w:r>
-        <w:rPr>
-          <w:lang w:val="en-US"/>
-        </w:rPr>
-        <w:t>Implementation Changes</w:t>
-      </w:r>
-      <w:bookmarkEnd w:id="5"/>
-      <w:bookmarkEnd w:id="6"/>
-    </w:p>
-    <w:p>
-      <w:pPr>
-        <w:pStyle w:val="xxx"/>
-      </w:pPr>
-      <w:bookmarkStart w:id="7" w:name="_Toc191979978"/>
-      <w:r>
-        <w:t>The 3.0 SDK is not compatible with the 2.</w:t>
-      </w:r>
-      <w:r>
-        <w:t>x</w:t>
-      </w:r>
-      <w:r>
-        <w:t xml:space="preserve"> SDK.  Prior to installing the 3.0 SDK remove the 2.</w:t>
-      </w:r>
-      <w:r>
-        <w:t>x</w:t>
-      </w:r>
-      <w:r>
-        <w:t xml:space="preserve"> SDK references.</w:t>
-      </w:r>
-    </w:p>
-    <w:p>
-      <w:pPr>
-        <w:pStyle w:val="Heading1"/>
-        <w:rPr>
-          <w:lang w:val="en-US"/>
-        </w:rPr>
-      </w:pPr>
-      <w:bookmarkStart w:id="8" w:name="_Toc355253043"/>
-      <w:r>
-        <w:rPr>
-          <w:lang w:val="en-US"/>
-        </w:rPr>
-        <w:t>System Requirements</w:t>
-      </w:r>
-      <w:bookmarkEnd w:id="7"/>
+      <w:bookmarkStart w:id="8" w:name="_Toc358122296"/>
+      <w:r>
+        <w:rPr>
+          <w:lang w:val="en-US"/>
+        </w:rPr>
+        <w:t>Prerequisites</w:t>
+      </w:r>
       <w:bookmarkEnd w:id="8"/>
     </w:p>
     <w:p>
-      <w:pPr>
-        <w:pStyle w:val="xxx"/>
-      </w:pPr>
-      <w:r>
-        <w:t>Windows Phone</w:t>
-      </w:r>
-      <w:r>
-        <w:t xml:space="preserve"> </w:t>
-      </w:r>
-      <w:r>
-        <w:t xml:space="preserve">8 </w:t>
-      </w:r>
-      <w:r>
-        <w:t>development environment (</w:t>
-      </w:r>
-      <w:r>
-        <w:t>Visual Studio 2012)</w:t>
-      </w:r>
-    </w:p>
-    <w:p>
-      <w:pPr>
-        <w:pStyle w:val="xxx"/>
-      </w:pPr>
-      <w:r>
-        <w:t>Windows Phone</w:t>
-      </w:r>
-      <w:r>
-        <w:t xml:space="preserve"> SDK </w:t>
-      </w:r>
-      <w:r>
-        <w:t>8</w:t>
-      </w:r>
-    </w:p>
-    <w:p>
-      <w:pPr>
-        <w:pStyle w:val="xxx"/>
-      </w:pPr>
-      <w:r>
-        <w:t>Applications can target Windows Phone 7.1 or 8</w:t>
-      </w:r>
-    </w:p>
-    <w:p>
-      <w:pPr>
-        <w:pStyle w:val="Heading1"/>
-        <w:rPr>
-          <w:lang w:val="en-US"/>
-        </w:rPr>
-      </w:pPr>
-      <w:bookmarkStart w:id="9" w:name="_Toc355253044"/>
-      <w:r>
-        <w:rPr>
-          <w:lang w:val="en-US"/>
-        </w:rPr>
-        <w:t>Prerequisites</w:t>
-      </w:r>
-      <w:bookmarkEnd w:id="9"/>
-    </w:p>
-    <w:p>
       <w:r>
         <w:rPr>
           <w:lang w:val="en-US"/>
@@ -1776,14 +1774,12 @@
         </w:rPr>
         <w:t xml:space="preserve">Visual </w:t>
       </w:r>
-      <w:proofErr w:type="spellStart"/>
-      <w:r>
-        <w:rPr>
-          <w:lang w:val="en-US"/>
-        </w:rPr>
-        <w:t>Stuido</w:t>
-      </w:r>
-      <w:proofErr w:type="spellEnd"/>
+      <w:r>
+        <w:rPr>
+          <w:lang w:val="en-US"/>
+        </w:rPr>
+        <w:t>Studio</w:t>
+      </w:r>
       <w:r>
         <w:rPr>
           <w:lang w:val="en-US"/>
@@ -1869,27 +1865,14 @@
       <w:r>
         <w:t xml:space="preserve">Both the sample app and the SDK itself are available in source code form from our Google Code project site at </w:t>
       </w:r>
-      <w:r>
-        <w:fldChar w:fldCharType="begin"/>
-      </w:r>
-      <w:r>
-        <w:instrText>HYPERLINK "http://code.google.com/p/mocean-sdk-windows-phone/"</w:instrText>
-      </w:r>
-      <w:r>
-        <w:fldChar w:fldCharType="separate"/>
-      </w:r>
-      <w:r>
-        <w:rPr>
-          <w:rStyle w:val="Hyperlink"/>
-        </w:rPr>
-        <w:t>http://code.google.com/p/mocean-sdk-windows-phone/</w:t>
-      </w:r>
-      <w:r>
-        <w:rPr>
-          <w:rStyle w:val="Hyperlink"/>
-        </w:rPr>
-        <w:fldChar w:fldCharType="end"/>
-      </w:r>
+      <w:hyperlink r:id="rId11" w:history="1">
+        <w:r>
+          <w:rPr>
+            <w:rStyle w:val="Hyperlink"/>
+          </w:rPr>
+          <w:t>http://code.google.com/p/mocean-sdk-windows-phone/</w:t>
+        </w:r>
+      </w:hyperlink>
       <w:r>
         <w:t>.</w:t>
       </w:r>
@@ -1918,7 +1901,7 @@
       <w:r>
         <w:t xml:space="preserve"> developer wiki at: </w:t>
       </w:r>
-      <w:hyperlink r:id="rId11" w:history="1">
+      <w:hyperlink r:id="rId12" w:history="1">
         <w:r>
           <w:rPr>
             <w:rStyle w:val="Hyperlink"/>
@@ -1965,7 +1948,7 @@
           <w:lang w:val="en-US"/>
         </w:rPr>
       </w:pPr>
-      <w:bookmarkStart w:id="10" w:name="_Toc191979979"/>
+      <w:bookmarkStart w:id="9" w:name="_Toc191979979"/>
       <w:r>
         <w:rPr>
           <w:lang w:val="en-US"/>
@@ -1980,7 +1963,7 @@
           <w:lang w:val="en-US"/>
         </w:rPr>
       </w:pPr>
-      <w:bookmarkStart w:id="11" w:name="_Toc355253045"/>
+      <w:bookmarkStart w:id="10" w:name="_Toc358122297"/>
       <w:r>
         <w:rPr>
           <w:lang w:val="en-US"/>
@@ -2000,8 +1983,8 @@
         </w:rPr>
         <w:t>ist</w:t>
       </w:r>
+      <w:bookmarkEnd w:id="9"/>
       <w:bookmarkEnd w:id="10"/>
-      <w:bookmarkEnd w:id="11"/>
     </w:p>
     <w:p>
       <w:pPr>
@@ -2251,14 +2234,12 @@
       <w:r>
         <w:t xml:space="preserve">gging through delegate callbacks and </w:t>
       </w:r>
-      <w:proofErr w:type="spellStart"/>
       <w:r>
         <w:t>System.</w:t>
       </w:r>
       <w:r>
         <w:t>Debug</w:t>
       </w:r>
-      <w:proofErr w:type="spellEnd"/>
       <w:r>
         <w:t>.</w:t>
       </w:r>
@@ -2275,7 +2256,7 @@
       <w:r>
         <w:t xml:space="preserve"> </w:t>
       </w:r>
-      <w:bookmarkStart w:id="12" w:name="_Toc191979980"/>
+      <w:bookmarkStart w:id="11" w:name="_Toc191979980"/>
     </w:p>
     <w:p>
       <w:pPr>
@@ -2461,7 +2442,7 @@
       <w:pPr>
         <w:pStyle w:val="Heading1"/>
       </w:pPr>
-      <w:bookmarkStart w:id="13" w:name="_Toc355253046"/>
+      <w:bookmarkStart w:id="12" w:name="_Toc358122298"/>
       <w:r>
         <w:lastRenderedPageBreak/>
         <w:t xml:space="preserve">Installing the Ad </w:t>
@@ -2469,8 +2450,59 @@
       <w:r>
         <w:t>SDK</w:t>
       </w:r>
+      <w:bookmarkEnd w:id="11"/>
       <w:bookmarkEnd w:id="12"/>
+    </w:p>
+    <w:p>
+      <w:pPr>
+        <w:pStyle w:val="Heading2"/>
+        <w:rPr>
+          <w:lang w:val="en-US"/>
+        </w:rPr>
+      </w:pPr>
+      <w:bookmarkStart w:id="13" w:name="_Toc340590053"/>
+      <w:bookmarkStart w:id="14" w:name="_Toc191979981"/>
+      <w:bookmarkStart w:id="15" w:name="_Toc318223492"/>
+      <w:bookmarkStart w:id="16" w:name="_Toc358122299"/>
+      <w:r>
+        <w:rPr>
+          <w:lang w:val="en-US"/>
+        </w:rPr>
+        <w:t>SDK Integration Methods</w:t>
+      </w:r>
       <w:bookmarkEnd w:id="13"/>
+      <w:bookmarkEnd w:id="16"/>
+    </w:p>
+    <w:p>
+      <w:pPr>
+        <w:rPr>
+          <w:lang w:val="en-US"/>
+        </w:rPr>
+      </w:pPr>
+      <w:r>
+        <w:rPr>
+          <w:lang w:val="en-US"/>
+        </w:rPr>
+        <w:t xml:space="preserve">The SDK can be linked in as a collection of assembly references </w:t>
+      </w:r>
+      <w:r>
+        <w:rPr>
+          <w:lang w:val="en-US"/>
+        </w:rPr>
+        <w:t xml:space="preserve">or </w:t>
+      </w:r>
+      <w:r>
+        <w:rPr>
+          <w:lang w:val="en-US"/>
+        </w:rPr>
+        <w:t>including the MASTAdView project and referencing that</w:t>
+      </w:r>
+      <w:r>
+        <w:rPr>
+          <w:lang w:val="en-US"/>
+        </w:rPr>
+        <w:t>.  Whichever method is best can be determined by the integrating developer/team.</w:t>
+      </w:r>
     </w:p>
     <w:p>
       <w:pPr>
@@ -2479,71 +2511,20 @@
           <w:lang w:val="en-US"/>
         </w:rPr>
       </w:pPr>
-      <w:bookmarkStart w:id="14" w:name="_Toc340590053"/>
-      <w:bookmarkStart w:id="15" w:name="_Toc191979981"/>
-      <w:bookmarkStart w:id="16" w:name="_Toc318223492"/>
-      <w:bookmarkStart w:id="17" w:name="_Toc355253047"/>
-      <w:r>
-        <w:rPr>
-          <w:lang w:val="en-US"/>
-        </w:rPr>
-        <w:t>SDK Integration Methods</w:t>
-      </w:r>
-      <w:bookmarkEnd w:id="14"/>
+      <w:bookmarkStart w:id="17" w:name="_Toc358122300"/>
+      <w:r>
+        <w:rPr>
+          <w:lang w:val="en-US"/>
+        </w:rPr>
+        <w:t xml:space="preserve">Building and adding the </w:t>
+      </w:r>
+      <w:r>
+        <w:rPr>
+          <w:lang w:val="en-US"/>
+        </w:rPr>
+        <w:t>SDK assemblies</w:t>
+      </w:r>
       <w:bookmarkEnd w:id="17"/>
-    </w:p>
-    <w:p>
-      <w:pPr>
-        <w:rPr>
-          <w:lang w:val="en-US"/>
-        </w:rPr>
-      </w:pPr>
-      <w:r>
-        <w:rPr>
-          <w:lang w:val="en-US"/>
-        </w:rPr>
-        <w:t xml:space="preserve">The SDK can be linked in as a collection of assembly references </w:t>
-      </w:r>
-      <w:r>
-        <w:rPr>
-          <w:lang w:val="en-US"/>
-        </w:rPr>
-        <w:t xml:space="preserve">or </w:t>
-      </w:r>
-      <w:r>
-        <w:rPr>
-          <w:lang w:val="en-US"/>
-        </w:rPr>
-        <w:t>including the MASTAdView project and referencing that</w:t>
-      </w:r>
-      <w:r>
-        <w:rPr>
-          <w:lang w:val="en-US"/>
-        </w:rPr>
-        <w:t>.  Whichever method is best can be determined by the integrating developer/team.</w:t>
-      </w:r>
-    </w:p>
-    <w:p>
-      <w:pPr>
-        <w:pStyle w:val="Heading2"/>
-        <w:rPr>
-          <w:lang w:val="en-US"/>
-        </w:rPr>
-      </w:pPr>
-      <w:bookmarkStart w:id="18" w:name="_Toc355253048"/>
-      <w:r>
-        <w:rPr>
-          <w:lang w:val="en-US"/>
-        </w:rPr>
-        <w:t xml:space="preserve">Building and adding the </w:t>
-      </w:r>
-      <w:r>
-        <w:rPr>
-          <w:lang w:val="en-US"/>
-        </w:rPr>
-        <w:t>SDK assemblies</w:t>
-      </w:r>
-      <w:bookmarkEnd w:id="18"/>
     </w:p>
     <w:p>
       <w:pPr>
@@ -2584,9 +2565,9 @@
           <w:szCs w:val="28"/>
         </w:rPr>
       </w:pPr>
-      <w:bookmarkStart w:id="19" w:name="_Toc191979985"/>
+      <w:bookmarkStart w:id="18" w:name="_Toc191979985"/>
+      <w:bookmarkEnd w:id="14"/>
       <w:bookmarkEnd w:id="15"/>
-      <w:bookmarkEnd w:id="16"/>
       <w:r>
         <w:br w:type="page"/>
       </w:r>
@@ -2598,10 +2579,10 @@
           <w:lang w:val="en-US"/>
         </w:rPr>
       </w:pPr>
-      <w:bookmarkStart w:id="20" w:name="_Toc191979986"/>
-      <w:bookmarkStart w:id="21" w:name="_Toc318223497"/>
-      <w:bookmarkStart w:id="22" w:name="_Toc355253049"/>
-      <w:bookmarkEnd w:id="19"/>
+      <w:bookmarkStart w:id="19" w:name="_Toc191979986"/>
+      <w:bookmarkStart w:id="20" w:name="_Toc318223497"/>
+      <w:bookmarkStart w:id="21" w:name="_Toc358122301"/>
+      <w:bookmarkEnd w:id="18"/>
       <w:r>
         <w:rPr>
           <w:lang w:val="en-US"/>
@@ -2609,7 +2590,7 @@
         <w:lastRenderedPageBreak/>
         <w:t>User Interface / Layout (Design)</w:t>
       </w:r>
-      <w:bookmarkEnd w:id="22"/>
+      <w:bookmarkEnd w:id="21"/>
     </w:p>
     <w:p>
       <w:r>
@@ -2658,7 +2639,7 @@
           <w:lang w:val="en-US"/>
         </w:rPr>
       </w:pPr>
-      <w:bookmarkStart w:id="23" w:name="_Toc355253050"/>
+      <w:bookmarkStart w:id="22" w:name="_Toc358122302"/>
       <w:r>
         <w:rPr>
           <w:lang w:val="en-US"/>
@@ -2702,9 +2683,9 @@
         </w:rPr>
         <w:t>ntegration</w:t>
       </w:r>
+      <w:bookmarkEnd w:id="19"/>
       <w:bookmarkEnd w:id="20"/>
-      <w:bookmarkEnd w:id="21"/>
-      <w:bookmarkEnd w:id="23"/>
+      <w:bookmarkEnd w:id="22"/>
     </w:p>
     <w:p>
       <w:pPr>
@@ -2800,25 +2781,7 @@
                 <w:sz w:val="20"/>
                 <w:szCs w:val="20"/>
               </w:rPr>
-              <w:t>&lt;!--</w:t>
-            </w:r>
-            <w:proofErr w:type="spellStart"/>
-            <w:r>
-              <w:rPr>
-                <w:rFonts w:ascii="Courier New" w:hAnsi="Courier New" w:cs="Courier New"/>
-                <w:sz w:val="20"/>
-                <w:szCs w:val="20"/>
-              </w:rPr>
-              <w:t>ContentPanel</w:t>
-            </w:r>
-            <w:proofErr w:type="spellEnd"/>
-            <w:r>
-              <w:rPr>
-                <w:rFonts w:ascii="Courier New" w:hAnsi="Courier New" w:cs="Courier New"/>
-                <w:sz w:val="20"/>
-                <w:szCs w:val="20"/>
-              </w:rPr>
-              <w:t xml:space="preserve"> - place additional content here--&gt;</w:t>
+              <w:t>&lt;!--ContentPanel - place additional content here--&gt;</w:t>
             </w:r>
             <w:r>
               <w:rPr>
@@ -2834,25 +2797,7 @@
                 <w:sz w:val="20"/>
                 <w:szCs w:val="20"/>
               </w:rPr>
-              <w:t xml:space="preserve">&lt;Grid x:Name="ContentPanel" </w:t>
-            </w:r>
-            <w:proofErr w:type="spellStart"/>
-            <w:r>
-              <w:rPr>
-                <w:rFonts w:ascii="Courier New" w:hAnsi="Courier New" w:cs="Courier New"/>
-                <w:sz w:val="20"/>
-                <w:szCs w:val="20"/>
-              </w:rPr>
-              <w:t>Grid.Row</w:t>
-            </w:r>
-            <w:proofErr w:type="spellEnd"/>
-            <w:r>
-              <w:rPr>
-                <w:rFonts w:ascii="Courier New" w:hAnsi="Courier New" w:cs="Courier New"/>
-                <w:sz w:val="20"/>
-                <w:szCs w:val="20"/>
-              </w:rPr>
-              <w:t xml:space="preserve">="1" Margin="12,0,12,0"&gt;        </w:t>
+              <w:t xml:space="preserve">&lt;Grid x:Name="ContentPanel" Grid.Row="1" Margin="12,0,12,0"&gt;        </w:t>
             </w:r>
             <w:r>
               <w:rPr>
@@ -2876,25 +2821,7 @@
                 <w:sz w:val="20"/>
                 <w:szCs w:val="20"/>
               </w:rPr>
-              <w:t>&lt;</w:t>
-            </w:r>
-            <w:proofErr w:type="spellStart"/>
-            <w:r>
-              <w:rPr>
-                <w:rFonts w:ascii="Courier New" w:hAnsi="Courier New" w:cs="Courier New"/>
-                <w:sz w:val="20"/>
-                <w:szCs w:val="20"/>
-              </w:rPr>
-              <w:t>StackPanel</w:t>
-            </w:r>
-            <w:proofErr w:type="spellEnd"/>
-            <w:r>
-              <w:rPr>
-                <w:rFonts w:ascii="Courier New" w:hAnsi="Courier New" w:cs="Courier New"/>
-                <w:sz w:val="20"/>
-                <w:szCs w:val="20"/>
-              </w:rPr>
-              <w:t>&gt;</w:t>
+              <w:t>&lt;StackPanel&gt;</w:t>
             </w:r>
             <w:r>
               <w:rPr>
@@ -2911,25 +2838,7 @@
                 <w:sz w:val="20"/>
                 <w:szCs w:val="20"/>
               </w:rPr>
-              <w:t>&lt;</w:t>
-            </w:r>
-            <w:proofErr w:type="spellStart"/>
-            <w:r>
-              <w:rPr>
-                <w:rFonts w:ascii="Courier New" w:hAnsi="Courier New" w:cs="Courier New"/>
-                <w:sz w:val="20"/>
-                <w:szCs w:val="20"/>
-              </w:rPr>
-              <w:t>mast:MASTAdView</w:t>
-            </w:r>
-            <w:proofErr w:type="spellEnd"/>
-            <w:r>
-              <w:rPr>
-                <w:rFonts w:ascii="Courier New" w:hAnsi="Courier New" w:cs="Courier New"/>
-                <w:sz w:val="20"/>
-                <w:szCs w:val="20"/>
-              </w:rPr>
-              <w:t xml:space="preserve"> x:Name="adView" Background="Gray" Zone="88269" </w:t>
+              <w:t xml:space="preserve">&lt;mast:MASTAdView x:Name="adView" Background="Gray" Zone="88269" </w:t>
             </w:r>
             <w:r>
               <w:rPr>
@@ -2940,7 +2849,6 @@
               <w:br/>
               <w:t xml:space="preserve">        </w:t>
             </w:r>
-            <w:proofErr w:type="spellStart"/>
             <w:r>
               <w:rPr>
                 <w:rFonts w:ascii="Courier New" w:hAnsi="Courier New" w:cs="Courier New"/>
@@ -2949,7 +2857,6 @@
               </w:rPr>
               <w:t>UpdateInterval</w:t>
             </w:r>
-            <w:proofErr w:type="spellEnd"/>
             <w:r>
               <w:rPr>
                 <w:rFonts w:ascii="Courier New" w:hAnsi="Courier New" w:cs="Courier New"/>
@@ -2958,23 +2865,13 @@
               </w:rPr>
               <w:t xml:space="preserve">=”60” </w:t>
             </w:r>
-            <w:proofErr w:type="spellStart"/>
             <w:r>
               <w:rPr>
                 <w:rFonts w:ascii="Courier New" w:hAnsi="Courier New" w:cs="Courier New"/>
                 <w:sz w:val="20"/>
                 <w:szCs w:val="20"/>
               </w:rPr>
-              <w:t>HorizontalAlignment</w:t>
-            </w:r>
-            <w:proofErr w:type="spellEnd"/>
-            <w:r>
-              <w:rPr>
-                <w:rFonts w:ascii="Courier New" w:hAnsi="Courier New" w:cs="Courier New"/>
-                <w:sz w:val="20"/>
-                <w:szCs w:val="20"/>
-              </w:rPr>
-              <w:t>="Stretch" Height="50"/&gt;</w:t>
+              <w:t>HorizontalAlignment="Stretch" Height="50"/&gt;</w:t>
             </w:r>
             <w:r>
               <w:rPr>
@@ -2991,25 +2888,7 @@
                 <w:sz w:val="20"/>
                 <w:szCs w:val="20"/>
               </w:rPr>
-              <w:t>&lt;/</w:t>
-            </w:r>
-            <w:proofErr w:type="spellStart"/>
-            <w:r>
-              <w:rPr>
-                <w:rFonts w:ascii="Courier New" w:hAnsi="Courier New" w:cs="Courier New"/>
-                <w:sz w:val="20"/>
-                <w:szCs w:val="20"/>
-              </w:rPr>
-              <w:t>StackPanel</w:t>
-            </w:r>
-            <w:proofErr w:type="spellEnd"/>
-            <w:r>
-              <w:rPr>
-                <w:rFonts w:ascii="Courier New" w:hAnsi="Courier New" w:cs="Courier New"/>
-                <w:sz w:val="20"/>
-                <w:szCs w:val="20"/>
-              </w:rPr>
-              <w:t>&gt;</w:t>
+              <w:t>&lt;/StackPanel&gt;</w:t>
             </w:r>
             <w:r>
               <w:rPr>
@@ -3146,21 +3025,7 @@
         <w:rPr>
           <w:lang w:val="en-US"/>
         </w:rPr>
-        <w:t xml:space="preserve">  The resulting width is then used as the </w:t>
-      </w:r>
-      <w:proofErr w:type="spellStart"/>
-      <w:r>
-        <w:rPr>
-          <w:lang w:val="en-US"/>
-        </w:rPr>
-        <w:t>size_x</w:t>
-      </w:r>
-      <w:proofErr w:type="spellEnd"/>
-      <w:r>
-        <w:rPr>
-          <w:lang w:val="en-US"/>
-        </w:rPr>
-        <w:t xml:space="preserve"> parameter sent to the ad server.</w:t>
+        <w:t xml:space="preserve">  The resulting width is then used as the size_x parameter sent to the ad server.</w:t>
       </w:r>
     </w:p>
     <w:p>
@@ -3186,21 +3051,7 @@
         <w:rPr>
           <w:lang w:val="en-US"/>
         </w:rPr>
-        <w:t xml:space="preserve">Another base control property is used to specify a fixed height for the ad view.  This value is used as the </w:t>
-      </w:r>
-      <w:proofErr w:type="spellStart"/>
-      <w:r>
-        <w:rPr>
-          <w:lang w:val="en-US"/>
-        </w:rPr>
-        <w:t>size_y</w:t>
-      </w:r>
-      <w:proofErr w:type="spellEnd"/>
-      <w:r>
-        <w:rPr>
-          <w:lang w:val="en-US"/>
-        </w:rPr>
-        <w:t xml:space="preserve"> parameter sent to the ad server.</w:t>
+        <w:t>Another base control property is used to specify a fixed height for the ad view.  This value is used as the size_y parameter sent to the ad server.</w:t>
       </w:r>
     </w:p>
     <w:p>
@@ -3268,20 +3119,20 @@
           <w:lang w:val="en-US"/>
         </w:rPr>
       </w:pPr>
-      <w:bookmarkStart w:id="24" w:name="_Simple_Interstitial_ad"/>
-      <w:bookmarkStart w:id="25" w:name="_Simple_Interstitial_ad_1"/>
-      <w:bookmarkStart w:id="26" w:name="_Simple_Interstitial_ad_2"/>
-      <w:bookmarkStart w:id="27" w:name="_Interstitial_ad_integration"/>
-      <w:bookmarkStart w:id="28" w:name="_Interstitial_ad_integration_1"/>
-      <w:bookmarkStart w:id="29" w:name="_Interstitial_ad_integration_2"/>
-      <w:bookmarkStart w:id="30" w:name="_Toc191979987"/>
-      <w:bookmarkStart w:id="31" w:name="_Toc318223498"/>
+      <w:bookmarkStart w:id="23" w:name="_Simple_Interstitial_ad"/>
+      <w:bookmarkStart w:id="24" w:name="_Simple_Interstitial_ad_1"/>
+      <w:bookmarkStart w:id="25" w:name="_Simple_Interstitial_ad_2"/>
+      <w:bookmarkStart w:id="26" w:name="_Interstitial_ad_integration"/>
+      <w:bookmarkStart w:id="27" w:name="_Interstitial_ad_integration_1"/>
+      <w:bookmarkStart w:id="28" w:name="_Interstitial_ad_integration_2"/>
+      <w:bookmarkStart w:id="29" w:name="_Toc191979987"/>
+      <w:bookmarkStart w:id="30" w:name="_Toc318223498"/>
+      <w:bookmarkEnd w:id="23"/>
       <w:bookmarkEnd w:id="24"/>
       <w:bookmarkEnd w:id="25"/>
       <w:bookmarkEnd w:id="26"/>
       <w:bookmarkEnd w:id="27"/>
       <w:bookmarkEnd w:id="28"/>
-      <w:bookmarkEnd w:id="29"/>
       <w:r>
         <w:rPr>
           <w:lang w:val="en-US"/>
@@ -3296,7 +3147,7 @@
           <w:lang w:val="en-US"/>
         </w:rPr>
       </w:pPr>
-      <w:bookmarkStart w:id="32" w:name="_Toc355253051"/>
+      <w:bookmarkStart w:id="31" w:name="_Toc358122303"/>
       <w:r>
         <w:rPr>
           <w:lang w:val="en-US"/>
@@ -3334,9 +3185,9 @@
         </w:rPr>
         <w:t>ntegration</w:t>
       </w:r>
+      <w:bookmarkEnd w:id="29"/>
       <w:bookmarkEnd w:id="30"/>
       <w:bookmarkEnd w:id="31"/>
-      <w:bookmarkEnd w:id="32"/>
     </w:p>
     <w:p>
       <w:pPr>
@@ -3379,21 +3230,7 @@
         <w:rPr>
           <w:lang w:val="en-US"/>
         </w:rPr>
-        <w:t xml:space="preserve">To allow seamless flow with XAML development, the </w:t>
-      </w:r>
-      <w:proofErr w:type="spellStart"/>
-      <w:r>
-        <w:rPr>
-          <w:lang w:val="en-US"/>
-        </w:rPr>
-        <w:t>MASTAdViewInterstitial</w:t>
-      </w:r>
-      <w:proofErr w:type="spellEnd"/>
-      <w:r>
-        <w:rPr>
-          <w:lang w:val="en-US"/>
-        </w:rPr>
-        <w:t xml:space="preserve"> component is available.  This component is a superclass to the MASTAdView class and automatically presents the interstitial ad it after it is downloaded.</w:t>
+        <w:t>To allow seamless flow with XAML development, the MASTAdViewInterstitial component is available.  This component is a superclass to the MASTAdView class and automatically presents the interstitial ad it after it is downloaded.</w:t>
       </w:r>
     </w:p>
     <w:p>
@@ -3447,25 +3284,7 @@
                 <w:sz w:val="20"/>
                 <w:szCs w:val="20"/>
               </w:rPr>
-              <w:t>&lt;!--</w:t>
-            </w:r>
-            <w:proofErr w:type="spellStart"/>
-            <w:r>
-              <w:rPr>
-                <w:rFonts w:ascii="Courier New" w:hAnsi="Courier New" w:cs="Courier New"/>
-                <w:sz w:val="20"/>
-                <w:szCs w:val="20"/>
-              </w:rPr>
-              <w:t>ContentPanel</w:t>
-            </w:r>
-            <w:proofErr w:type="spellEnd"/>
-            <w:r>
-              <w:rPr>
-                <w:rFonts w:ascii="Courier New" w:hAnsi="Courier New" w:cs="Courier New"/>
-                <w:sz w:val="20"/>
-                <w:szCs w:val="20"/>
-              </w:rPr>
-              <w:t xml:space="preserve"> - place additional content here--&gt;</w:t>
+              <w:t>&lt;!--ContentPanel - place additional content here--&gt;</w:t>
             </w:r>
             <w:r>
               <w:rPr>
@@ -3481,43 +3300,7 @@
                 <w:sz w:val="20"/>
                 <w:szCs w:val="20"/>
               </w:rPr>
-              <w:t>&lt;Grid x</w:t>
-            </w:r>
-            <w:proofErr w:type="gramStart"/>
-            <w:r>
-              <w:rPr>
-                <w:rFonts w:ascii="Courier New" w:hAnsi="Courier New" w:cs="Courier New"/>
-                <w:sz w:val="20"/>
-                <w:szCs w:val="20"/>
-              </w:rPr>
-              <w:t>:Name</w:t>
-            </w:r>
-            <w:proofErr w:type="gramEnd"/>
-            <w:r>
-              <w:rPr>
-                <w:rFonts w:ascii="Courier New" w:hAnsi="Courier New" w:cs="Courier New"/>
-                <w:sz w:val="20"/>
-                <w:szCs w:val="20"/>
-              </w:rPr>
-              <w:t xml:space="preserve">="ContentPanel" </w:t>
-            </w:r>
-            <w:proofErr w:type="spellStart"/>
-            <w:r>
-              <w:rPr>
-                <w:rFonts w:ascii="Courier New" w:hAnsi="Courier New" w:cs="Courier New"/>
-                <w:sz w:val="20"/>
-                <w:szCs w:val="20"/>
-              </w:rPr>
-              <w:t>Grid.Row</w:t>
-            </w:r>
-            <w:proofErr w:type="spellEnd"/>
-            <w:r>
-              <w:rPr>
-                <w:rFonts w:ascii="Courier New" w:hAnsi="Courier New" w:cs="Courier New"/>
-                <w:sz w:val="20"/>
-                <w:szCs w:val="20"/>
-              </w:rPr>
-              <w:t>="1" Margin="12,0,12,0"&gt;</w:t>
+              <w:t>&lt;Grid x:Name="ContentPanel" Grid.Row="1" Margin="12,0,12,0"&gt;</w:t>
             </w:r>
             <w:r>
               <w:rPr>
@@ -3534,25 +3317,7 @@
                 <w:sz w:val="20"/>
                 <w:szCs w:val="20"/>
               </w:rPr>
-              <w:t>&lt;</w:t>
-            </w:r>
-            <w:proofErr w:type="spellStart"/>
-            <w:r>
-              <w:rPr>
-                <w:rFonts w:ascii="Courier New" w:hAnsi="Courier New" w:cs="Courier New"/>
-                <w:sz w:val="20"/>
-                <w:szCs w:val="20"/>
-              </w:rPr>
-              <w:t>StackPanel</w:t>
-            </w:r>
-            <w:proofErr w:type="spellEnd"/>
-            <w:r>
-              <w:rPr>
-                <w:rFonts w:ascii="Courier New" w:hAnsi="Courier New" w:cs="Courier New"/>
-                <w:sz w:val="20"/>
-                <w:szCs w:val="20"/>
-              </w:rPr>
-              <w:t>&gt;</w:t>
+              <w:t>&lt;StackPanel&gt;</w:t>
             </w:r>
             <w:r>
               <w:rPr>
@@ -3586,25 +3351,23 @@
                 <w:sz w:val="20"/>
                 <w:szCs w:val="20"/>
               </w:rPr>
-              <w:t xml:space="preserve">to be collapsed since they won't function as </w:t>
+              <w:t>to be collapsed since they won't function as inline</w:t>
             </w:r>
-            <w:proofErr w:type="spellStart"/>
             <w:r>
               <w:rPr>
                 <w:rFonts w:ascii="Courier New" w:hAnsi="Courier New" w:cs="Courier New"/>
                 <w:sz w:val="20"/>
                 <w:szCs w:val="20"/>
               </w:rPr>
-              <w:t>inlinebanner</w:t>
+              <w:t xml:space="preserve"> </w:t>
             </w:r>
-            <w:proofErr w:type="spellEnd"/>
             <w:r>
               <w:rPr>
                 <w:rFonts w:ascii="Courier New" w:hAnsi="Courier New" w:cs="Courier New"/>
                 <w:sz w:val="20"/>
                 <w:szCs w:val="20"/>
               </w:rPr>
-              <w:t xml:space="preserve"> ads. --&gt;</w:t>
+              <w:t>banner ads. --&gt;</w:t>
             </w:r>
             <w:r>
               <w:rPr>
@@ -3621,16 +3384,7 @@
                 <w:sz w:val="20"/>
                 <w:szCs w:val="20"/>
               </w:rPr>
-              <w:t>&lt;</w:t>
-            </w:r>
-            <w:proofErr w:type="spellStart"/>
-            <w:r>
-              <w:rPr>
-                <w:rFonts w:ascii="Courier New" w:hAnsi="Courier New" w:cs="Courier New"/>
-                <w:sz w:val="20"/>
-                <w:szCs w:val="20"/>
-              </w:rPr>
-              <w:t>mast:MASTAdViewInterstiti</w:t>
+              <w:t>&lt;mast:MASTAdViewInterstiti</w:t>
             </w:r>
             <w:r>
               <w:rPr>
@@ -3638,16 +3392,7 @@
                 <w:sz w:val="20"/>
                 <w:szCs w:val="20"/>
               </w:rPr>
-              <w:t>al</w:t>
-            </w:r>
-            <w:proofErr w:type="spellEnd"/>
-            <w:r>
-              <w:rPr>
-                <w:rFonts w:ascii="Courier New" w:hAnsi="Courier New" w:cs="Courier New"/>
-                <w:sz w:val="20"/>
-                <w:szCs w:val="20"/>
-              </w:rPr>
-              <w:t xml:space="preserve"> x:Name="adView" Zone="88269"</w:t>
+              <w:t>al x:Name="adView" Zone="88269"</w:t>
             </w:r>
             <w:r>
               <w:rPr>
@@ -3681,25 +3426,7 @@
                 <w:sz w:val="20"/>
                 <w:szCs w:val="20"/>
               </w:rPr>
-              <w:t>&lt;/</w:t>
-            </w:r>
-            <w:proofErr w:type="spellStart"/>
-            <w:r>
-              <w:rPr>
-                <w:rFonts w:ascii="Courier New" w:hAnsi="Courier New" w:cs="Courier New"/>
-                <w:sz w:val="20"/>
-                <w:szCs w:val="20"/>
-              </w:rPr>
-              <w:t>StackPanel</w:t>
-            </w:r>
-            <w:proofErr w:type="spellEnd"/>
-            <w:r>
-              <w:rPr>
-                <w:rFonts w:ascii="Courier New" w:hAnsi="Courier New" w:cs="Courier New"/>
-                <w:sz w:val="20"/>
-                <w:szCs w:val="20"/>
-              </w:rPr>
-              <w:t>&gt;</w:t>
+              <w:t>&lt;/StackPanel&gt;</w:t>
             </w:r>
             <w:r>
               <w:rPr>
@@ -3844,16 +3571,16 @@
           <w:lang w:val="en-US"/>
         </w:rPr>
       </w:pPr>
-      <w:bookmarkStart w:id="33" w:name="_Customize_MASTAdView"/>
-      <w:bookmarkEnd w:id="33"/>
+      <w:bookmarkStart w:id="32" w:name="_Customize_MASTAdView"/>
+      <w:bookmarkEnd w:id="32"/>
       <w:r>
         <w:rPr>
           <w:lang w:val="en-US"/>
         </w:rPr>
         <w:br w:type="page"/>
       </w:r>
-      <w:bookmarkStart w:id="34" w:name="_Toc191979988"/>
-      <w:bookmarkStart w:id="35" w:name="_Toc355253052"/>
+      <w:bookmarkStart w:id="33" w:name="_Toc191979988"/>
+      <w:bookmarkStart w:id="34" w:name="_Toc358122304"/>
       <w:r>
         <w:rPr>
           <w:lang w:val="en-US"/>
@@ -3867,215 +3594,213 @@
         </w:rPr>
         <w:t>AdView</w:t>
       </w:r>
+      <w:bookmarkEnd w:id="33"/>
+      <w:r>
+        <w:rPr>
+          <w:lang w:val="en-US"/>
+        </w:rPr>
+        <w:t xml:space="preserve"> Customization</w:t>
+      </w:r>
       <w:bookmarkEnd w:id="34"/>
-      <w:r>
-        <w:rPr>
-          <w:lang w:val="en-US"/>
-        </w:rPr>
-        <w:t xml:space="preserve"> Customization</w:t>
+    </w:p>
+    <w:p>
+      <w:pPr>
+        <w:pStyle w:val="Heading2"/>
+        <w:rPr>
+          <w:lang w:val="en-US"/>
+        </w:rPr>
+      </w:pPr>
+      <w:bookmarkStart w:id="35" w:name="_Toc191979989"/>
+      <w:bookmarkStart w:id="36" w:name="_Toc318223500"/>
+      <w:bookmarkStart w:id="37" w:name="_Toc340590064"/>
+      <w:bookmarkStart w:id="38" w:name="_Toc358122305"/>
+      <w:r>
+        <w:rPr>
+          <w:lang w:val="en-US"/>
+        </w:rPr>
+        <w:t>Customize view appearance</w:t>
       </w:r>
       <w:bookmarkEnd w:id="35"/>
-    </w:p>
-    <w:p>
-      <w:pPr>
-        <w:pStyle w:val="Heading2"/>
-        <w:rPr>
-          <w:lang w:val="en-US"/>
-        </w:rPr>
-      </w:pPr>
-      <w:bookmarkStart w:id="36" w:name="_Toc191979989"/>
-      <w:bookmarkStart w:id="37" w:name="_Toc318223500"/>
-      <w:bookmarkStart w:id="38" w:name="_Toc340590064"/>
-      <w:bookmarkStart w:id="39" w:name="_Toc355253053"/>
-      <w:r>
-        <w:rPr>
-          <w:lang w:val="en-US"/>
-        </w:rPr>
-        <w:t>Customize view appearance</w:t>
-      </w:r>
       <w:bookmarkEnd w:id="36"/>
       <w:bookmarkEnd w:id="37"/>
       <w:bookmarkEnd w:id="38"/>
+    </w:p>
+    <w:p>
+      <w:pPr>
+        <w:rPr>
+          <w:lang w:val="en-US"/>
+        </w:rPr>
+      </w:pPr>
+      <w:r>
+        <w:rPr>
+          <w:lang w:val="en-US"/>
+        </w:rPr>
+        <w:t xml:space="preserve">Ad links are opened in </w:t>
+      </w:r>
+      <w:r>
+        <w:rPr>
+          <w:lang w:val="en-US"/>
+        </w:rPr>
+        <w:t>the system browser</w:t>
+      </w:r>
+      <w:r>
+        <w:rPr>
+          <w:lang w:val="en-US"/>
+        </w:rPr>
+        <w:t xml:space="preserve"> by default.  To enable the internal browser set the </w:t>
+      </w:r>
+      <w:r>
+        <w:rPr>
+          <w:lang w:val="en-US"/>
+        </w:rPr>
+        <w:t>U</w:t>
+      </w:r>
+      <w:r>
+        <w:rPr>
+          <w:lang w:val="en-US"/>
+        </w:rPr>
+        <w:t>seInteralBrowser</w:t>
+      </w:r>
+      <w:r>
+        <w:rPr>
+          <w:lang w:val="en-US"/>
+        </w:rPr>
+        <w:t xml:space="preserve"> property to </w:t>
+      </w:r>
+      <w:r>
+        <w:rPr>
+          <w:lang w:val="en-US"/>
+        </w:rPr>
+        <w:t>true</w:t>
+      </w:r>
+      <w:r>
+        <w:rPr>
+          <w:lang w:val="en-US"/>
+        </w:rPr>
+        <w:t>.</w:t>
+      </w:r>
+    </w:p>
+    <w:p>
+      <w:pPr>
+        <w:rPr>
+          <w:lang w:val="en-US"/>
+        </w:rPr>
+      </w:pPr>
+      <w:r>
+        <w:rPr>
+          <w:lang w:val="en-US"/>
+        </w:rPr>
+        <w:t>D</w:t>
+      </w:r>
+      <w:r>
+        <w:rPr>
+          <w:lang w:val="en-US"/>
+        </w:rPr>
+        <w:t xml:space="preserve">efault </w:t>
+      </w:r>
+      <w:r>
+        <w:rPr>
+          <w:lang w:val="en-US"/>
+        </w:rPr>
+        <w:t>Field</w:t>
+      </w:r>
+      <w:r>
+        <w:rPr>
+          <w:lang w:val="en-US"/>
+        </w:rPr>
+        <w:t xml:space="preserve"> customization </w:t>
+      </w:r>
+      <w:r>
+        <w:rPr>
+          <w:lang w:val="en-US"/>
+        </w:rPr>
+        <w:t xml:space="preserve">such as animation, background color, </w:t>
+      </w:r>
+      <w:r>
+        <w:rPr>
+          <w:lang w:val="en-US"/>
+        </w:rPr>
+        <w:t>stretching</w:t>
+      </w:r>
+      <w:r>
+        <w:rPr>
+          <w:lang w:val="en-US"/>
+        </w:rPr>
+        <w:t xml:space="preserve"> masks, etc. can be used </w:t>
+      </w:r>
+      <w:r>
+        <w:rPr>
+          <w:lang w:val="en-US"/>
+        </w:rPr>
+        <w:t xml:space="preserve">on the MASTAdView instance.  Note that the MASTAdView instance itself a </w:t>
+      </w:r>
+      <w:r>
+        <w:rPr>
+          <w:lang w:val="en-US"/>
+        </w:rPr>
+        <w:t>Canvas</w:t>
+      </w:r>
+      <w:r>
+        <w:rPr>
+          <w:lang w:val="en-US"/>
+        </w:rPr>
+        <w:t>.</w:t>
+      </w:r>
+    </w:p>
+    <w:p>
+      <w:pPr>
+        <w:rPr>
+          <w:lang w:val="en-US"/>
+        </w:rPr>
+      </w:pPr>
+      <w:r>
+        <w:rPr>
+          <w:lang w:val="en-US"/>
+        </w:rPr>
+        <w:t xml:space="preserve">The MASTAdView instance allows direct access to the ad content container </w:t>
+      </w:r>
+      <w:r>
+        <w:rPr>
+          <w:lang w:val="en-US"/>
+        </w:rPr>
+        <w:t>fields</w:t>
+      </w:r>
+      <w:r>
+        <w:rPr>
+          <w:lang w:val="en-US"/>
+        </w:rPr>
+        <w:t xml:space="preserve">.  These </w:t>
+      </w:r>
+      <w:r>
+        <w:rPr>
+          <w:lang w:val="en-US"/>
+        </w:rPr>
+        <w:t>fields</w:t>
+      </w:r>
+      <w:r>
+        <w:rPr>
+          <w:lang w:val="en-US"/>
+        </w:rPr>
+        <w:t xml:space="preserve"> can be customized but should not have properties adjusted that would affect their behavior in the MASTAdView view.</w:t>
+      </w:r>
+    </w:p>
+    <w:p>
+      <w:pPr>
+        <w:pStyle w:val="Heading2"/>
+        <w:rPr>
+          <w:lang w:val="en-US"/>
+        </w:rPr>
+      </w:pPr>
+      <w:bookmarkStart w:id="39" w:name="_Toc340590065"/>
+      <w:bookmarkStart w:id="40" w:name="_Toc358122306"/>
+      <w:r>
+        <w:rPr>
+          <w:lang w:val="en-US"/>
+        </w:rPr>
+        <w:t>Customize ad network properties</w:t>
+      </w:r>
       <w:bookmarkEnd w:id="39"/>
-    </w:p>
-    <w:p>
-      <w:pPr>
-        <w:rPr>
-          <w:lang w:val="en-US"/>
-        </w:rPr>
-      </w:pPr>
-      <w:r>
-        <w:rPr>
-          <w:lang w:val="en-US"/>
-        </w:rPr>
-        <w:t xml:space="preserve">Ad links are opened in </w:t>
-      </w:r>
-      <w:r>
-        <w:rPr>
-          <w:lang w:val="en-US"/>
-        </w:rPr>
-        <w:t>the system browser</w:t>
-      </w:r>
-      <w:r>
-        <w:rPr>
-          <w:lang w:val="en-US"/>
-        </w:rPr>
-        <w:t xml:space="preserve"> by default.  To enable the internal browser set the </w:t>
-      </w:r>
-      <w:proofErr w:type="spellStart"/>
-      <w:r>
-        <w:rPr>
-          <w:lang w:val="en-US"/>
-        </w:rPr>
-        <w:t>U</w:t>
-      </w:r>
-      <w:r>
-        <w:rPr>
-          <w:lang w:val="en-US"/>
-        </w:rPr>
-        <w:t>seInteralBrowser</w:t>
-      </w:r>
-      <w:proofErr w:type="spellEnd"/>
-      <w:r>
-        <w:rPr>
-          <w:lang w:val="en-US"/>
-        </w:rPr>
-        <w:t xml:space="preserve"> property to </w:t>
-      </w:r>
-      <w:r>
-        <w:rPr>
-          <w:lang w:val="en-US"/>
-        </w:rPr>
-        <w:t>true</w:t>
-      </w:r>
-      <w:r>
-        <w:rPr>
-          <w:lang w:val="en-US"/>
-        </w:rPr>
-        <w:t>.</w:t>
-      </w:r>
-    </w:p>
-    <w:p>
-      <w:pPr>
-        <w:rPr>
-          <w:lang w:val="en-US"/>
-        </w:rPr>
-      </w:pPr>
-      <w:r>
-        <w:rPr>
-          <w:lang w:val="en-US"/>
-        </w:rPr>
-        <w:t>D</w:t>
-      </w:r>
-      <w:r>
-        <w:rPr>
-          <w:lang w:val="en-US"/>
-        </w:rPr>
-        <w:t xml:space="preserve">efault </w:t>
-      </w:r>
-      <w:r>
-        <w:rPr>
-          <w:lang w:val="en-US"/>
-        </w:rPr>
-        <w:t>Field</w:t>
-      </w:r>
-      <w:r>
-        <w:rPr>
-          <w:lang w:val="en-US"/>
-        </w:rPr>
-        <w:t xml:space="preserve"> customization </w:t>
-      </w:r>
-      <w:r>
-        <w:rPr>
-          <w:lang w:val="en-US"/>
-        </w:rPr>
-        <w:t xml:space="preserve">such as animation, background color, </w:t>
-      </w:r>
-      <w:r>
-        <w:rPr>
-          <w:lang w:val="en-US"/>
-        </w:rPr>
-        <w:t>stretching</w:t>
-      </w:r>
-      <w:r>
-        <w:rPr>
-          <w:lang w:val="en-US"/>
-        </w:rPr>
-        <w:t xml:space="preserve"> masks, etc. can be used </w:t>
-      </w:r>
-      <w:r>
-        <w:rPr>
-          <w:lang w:val="en-US"/>
-        </w:rPr>
-        <w:t xml:space="preserve">on the MASTAdView instance.  Note that the MASTAdView instance itself a </w:t>
-      </w:r>
-      <w:r>
-        <w:rPr>
-          <w:lang w:val="en-US"/>
-        </w:rPr>
-        <w:t>Canvas</w:t>
-      </w:r>
-      <w:r>
-        <w:rPr>
-          <w:lang w:val="en-US"/>
-        </w:rPr>
-        <w:t>.</w:t>
-      </w:r>
-    </w:p>
-    <w:p>
-      <w:pPr>
-        <w:rPr>
-          <w:lang w:val="en-US"/>
-        </w:rPr>
-      </w:pPr>
-      <w:r>
-        <w:rPr>
-          <w:lang w:val="en-US"/>
-        </w:rPr>
-        <w:t xml:space="preserve">The MASTAdView instance allows direct access to the ad content container </w:t>
-      </w:r>
-      <w:r>
-        <w:rPr>
-          <w:lang w:val="en-US"/>
-        </w:rPr>
-        <w:t>fields</w:t>
-      </w:r>
-      <w:r>
-        <w:rPr>
-          <w:lang w:val="en-US"/>
-        </w:rPr>
-        <w:t xml:space="preserve">.  These </w:t>
-      </w:r>
-      <w:r>
-        <w:rPr>
-          <w:lang w:val="en-US"/>
-        </w:rPr>
-        <w:t>fields</w:t>
-      </w:r>
-      <w:r>
-        <w:rPr>
-          <w:lang w:val="en-US"/>
-        </w:rPr>
-        <w:t xml:space="preserve"> can be customized but should not have properties adjusted that would affect their behavior in the MASTAdView view.</w:t>
-      </w:r>
-    </w:p>
-    <w:p>
-      <w:pPr>
-        <w:pStyle w:val="Heading2"/>
-        <w:rPr>
-          <w:lang w:val="en-US"/>
-        </w:rPr>
-      </w:pPr>
-      <w:bookmarkStart w:id="40" w:name="_Toc340590065"/>
-      <w:bookmarkStart w:id="41" w:name="_Toc355253054"/>
-      <w:r>
-        <w:rPr>
-          <w:lang w:val="en-US"/>
-        </w:rPr>
-        <w:t>Customize ad network properties</w:t>
-      </w:r>
       <w:bookmarkEnd w:id="40"/>
-      <w:bookmarkEnd w:id="41"/>
     </w:p>
     <w:p>
       <w:pPr>
@@ -4101,19 +3826,11 @@
         </w:rPr>
         <w:t xml:space="preserve">the desired network with the </w:t>
       </w:r>
-      <w:proofErr w:type="spellStart"/>
-      <w:r>
-        <w:rPr>
-          <w:lang w:val="en-US"/>
-        </w:rPr>
-        <w:t>AdServerURL</w:t>
-      </w:r>
-      <w:proofErr w:type="spellEnd"/>
-      <w:r>
-        <w:rPr>
-          <w:lang w:val="en-US"/>
-        </w:rPr>
-        <w:t xml:space="preserve"> </w:t>
+      <w:r>
+        <w:rPr>
+          <w:lang w:val="en-US"/>
+        </w:rPr>
+        <w:t xml:space="preserve">AdServerURL </w:t>
       </w:r>
       <w:r>
         <w:rPr>
@@ -4137,6 +3854,7 @@
     <w:p>
       <w:pPr>
         <w:rPr>
+          <w:rStyle w:val="Hyperlink"/>
           <w:lang w:val="en-US"/>
         </w:rPr>
       </w:pPr>
@@ -4176,7 +3894,7 @@
         </w:rPr>
         <w:t xml:space="preserve">  The ad request parameters can be found here: </w:t>
       </w:r>
-      <w:hyperlink r:id="rId12" w:history="1">
+      <w:hyperlink r:id="rId13" w:history="1">
         <w:r>
           <w:rPr>
             <w:rStyle w:val="Hyperlink"/>
@@ -4188,17 +3906,276 @@
     </w:p>
     <w:p>
       <w:pPr>
+        <w:rPr>
+          <w:lang w:val="en-US"/>
+        </w:rPr>
+      </w:pPr>
+      <w:r>
+        <w:rPr>
+          <w:lang w:val="en-US"/>
+        </w:rPr>
+        <w:t xml:space="preserve">XAML fragment </w:t>
+      </w:r>
+      <w:r>
+        <w:rPr>
+          <w:lang w:val="en-US"/>
+        </w:rPr>
+        <w:t>for setting a custom parameter</w:t>
+      </w:r>
+      <w:r>
+        <w:rPr>
+          <w:lang w:val="en-US"/>
+        </w:rPr>
+        <w:t>:</w:t>
+      </w:r>
+    </w:p>
+    <w:tbl>
+      <w:tblPr>
+        <w:tblStyle w:val="TableGrid"/>
+        <w:tblW w:w="0" w:type="auto"/>
+        <w:shd w:val="clear" w:color="auto" w:fill="F2F2F2" w:themeFill="background1" w:themeFillShade="F2"/>
+        <w:tblLook w:val="04A0" w:firstRow="1" w:lastRow="0" w:firstColumn="1" w:lastColumn="0" w:noHBand="0" w:noVBand="1"/>
+      </w:tblPr>
+      <w:tblGrid>
+        <w:gridCol w:w="9571"/>
+      </w:tblGrid>
+      <w:tr>
+        <w:tc>
+          <w:tcPr>
+            <w:tcW w:w="9576" w:type="dxa"/>
+            <w:shd w:val="clear" w:color="auto" w:fill="F2F2F2" w:themeFill="background1" w:themeFillShade="F2"/>
+          </w:tcPr>
+          <w:p>
+            <w:pPr>
+              <w:pStyle w:val="PlainText"/>
+              <w:rPr>
+                <w:rFonts w:ascii="Courier New" w:hAnsi="Courier New" w:cs="Courier New"/>
+                <w:sz w:val="20"/>
+                <w:szCs w:val="20"/>
+              </w:rPr>
+            </w:pPr>
+            <w:r>
+              <w:rPr>
+                <w:rFonts w:ascii="Courier New" w:hAnsi="Courier New" w:cs="Courier New"/>
+                <w:sz w:val="20"/>
+                <w:szCs w:val="20"/>
+              </w:rPr>
+              <w:br/>
+            </w:r>
+            <w:r>
+              <w:rPr>
+                <w:rFonts w:ascii="Courier New" w:hAnsi="Courier New" w:cs="Courier New"/>
+                <w:sz w:val="20"/>
+                <w:szCs w:val="20"/>
+              </w:rPr>
+              <w:t>&lt;!--ContentPanel - place additional content here--&gt;</w:t>
+            </w:r>
+            <w:r>
+              <w:rPr>
+                <w:rFonts w:ascii="Courier New" w:hAnsi="Courier New" w:cs="Courier New"/>
+                <w:sz w:val="20"/>
+                <w:szCs w:val="20"/>
+              </w:rPr>
+              <w:br/>
+              <w:t>&lt;Grid x:Name="ContentPanel" Grid.Row="1" Margin="12,0,12,0"&gt;</w:t>
+            </w:r>
+            <w:r>
+              <w:rPr>
+                <w:rFonts w:ascii="Courier New" w:hAnsi="Courier New" w:cs="Courier New"/>
+                <w:sz w:val="20"/>
+                <w:szCs w:val="20"/>
+              </w:rPr>
+              <w:br/>
+              <w:t xml:space="preserve">  &lt;StackPanel&gt;</w:t>
+            </w:r>
+            <w:r>
+              <w:rPr>
+                <w:rFonts w:ascii="Courier New" w:hAnsi="Courier New" w:cs="Courier New"/>
+                <w:sz w:val="20"/>
+                <w:szCs w:val="20"/>
+              </w:rPr>
+              <w:br/>
+              <w:t xml:space="preserve">    &lt;mast:MASTAdView x:Name="adView" Zone="88269"</w:t>
+            </w:r>
+            <w:r>
+              <w:rPr>
+                <w:rFonts w:ascii="Courier New" w:hAnsi="Courier New" w:cs="Courier New"/>
+                <w:sz w:val="20"/>
+                <w:szCs w:val="20"/>
+              </w:rPr>
+              <w:t xml:space="preserve"> </w:t>
+            </w:r>
+            <w:r>
+              <w:rPr>
+                <w:rFonts w:ascii="Courier New" w:hAnsi="Courier New" w:cs="Courier New"/>
+                <w:sz w:val="20"/>
+                <w:szCs w:val="20"/>
+              </w:rPr>
+              <w:br/>
+              <w:t xml:space="preserve">      </w:t>
+            </w:r>
+            <w:r>
+              <w:rPr>
+                <w:rFonts w:ascii="Courier New" w:hAnsi="Courier New" w:cs="Courier New"/>
+                <w:sz w:val="20"/>
+                <w:szCs w:val="20"/>
+              </w:rPr>
+              <w:t>HorizontalAlignment="Stretch" Height="50"</w:t>
+            </w:r>
+            <w:r>
+              <w:rPr>
+                <w:rFonts w:ascii="Courier New" w:hAnsi="Courier New" w:cs="Courier New"/>
+                <w:sz w:val="20"/>
+                <w:szCs w:val="20"/>
+              </w:rPr>
+              <w:t>&gt;</w:t>
+            </w:r>
+            <w:r>
+              <w:rPr>
+                <w:rFonts w:ascii="Courier New" w:hAnsi="Courier New" w:cs="Courier New"/>
+                <w:sz w:val="20"/>
+                <w:szCs w:val="20"/>
+              </w:rPr>
+              <w:br/>
+              <w:t xml:space="preserve">      </w:t>
+            </w:r>
+            <w:r>
+              <w:rPr>
+                <w:rFonts w:ascii="Courier New" w:hAnsi="Courier New" w:cs="Courier New"/>
+                <w:sz w:val="20"/>
+                <w:szCs w:val="20"/>
+              </w:rPr>
+              <w:t>&lt;mast:MASTAdView.AdRequestParameters&gt;</w:t>
+            </w:r>
+            <w:r>
+              <w:rPr>
+                <w:rFonts w:ascii="Courier New" w:hAnsi="Courier New" w:cs="Courier New"/>
+                <w:sz w:val="20"/>
+                <w:szCs w:val="20"/>
+              </w:rPr>
+              <w:br/>
+              <w:t xml:space="preserve">        </w:t>
+            </w:r>
+            <w:r>
+              <w:rPr>
+                <w:rFonts w:ascii="Courier New" w:hAnsi="Courier New" w:cs="Courier New"/>
+                <w:sz w:val="20"/>
+                <w:szCs w:val="20"/>
+              </w:rPr>
+              <w:t>&lt;sys:String</w:t>
+            </w:r>
+            <w:r>
+              <w:rPr>
+                <w:rFonts w:ascii="Courier New" w:hAnsi="Courier New" w:cs="Courier New"/>
+                <w:sz w:val="20"/>
+                <w:szCs w:val="20"/>
+              </w:rPr>
+              <w:br/>
+              <w:t xml:space="preserve">          </w:t>
+            </w:r>
+            <w:r>
+              <w:rPr>
+                <w:rFonts w:ascii="Courier New" w:hAnsi="Courier New" w:cs="Courier New"/>
+                <w:sz w:val="20"/>
+                <w:szCs w:val="20"/>
+              </w:rPr>
+              <w:t>x:Key="customParameterName"&gt;customParameterValue&lt;/sys:String&gt;</w:t>
+            </w:r>
+            <w:r>
+              <w:rPr>
+                <w:rFonts w:ascii="Courier New" w:hAnsi="Courier New" w:cs="Courier New"/>
+                <w:sz w:val="20"/>
+                <w:szCs w:val="20"/>
+              </w:rPr>
+              <w:br/>
+              <w:t xml:space="preserve">        </w:t>
+            </w:r>
+            <w:r>
+              <w:rPr>
+                <w:rFonts w:ascii="Courier New" w:hAnsi="Courier New" w:cs="Courier New"/>
+                <w:sz w:val="20"/>
+                <w:szCs w:val="20"/>
+              </w:rPr>
+              <w:t>&lt;/mast:MASTAdView.AdRequestParameters&gt;</w:t>
+            </w:r>
+          </w:p>
+          <w:p>
+            <w:pPr>
+              <w:rPr>
+                <w:rFonts w:ascii="Courier New" w:hAnsi="Courier New" w:cs="Courier New"/>
+                <w:sz w:val="20"/>
+                <w:szCs w:val="20"/>
+              </w:rPr>
+            </w:pPr>
+            <w:r>
+              <w:rPr>
+                <w:rFonts w:ascii="Courier New" w:hAnsi="Courier New" w:cs="Courier New"/>
+                <w:sz w:val="20"/>
+                <w:szCs w:val="20"/>
+              </w:rPr>
+              <w:t xml:space="preserve">    &lt;/mast:MASTAdView&gt;</w:t>
+            </w:r>
+            <w:r>
+              <w:rPr>
+                <w:rFonts w:ascii="Courier New" w:hAnsi="Courier New" w:cs="Courier New"/>
+                <w:sz w:val="20"/>
+                <w:szCs w:val="20"/>
+              </w:rPr>
+              <w:br/>
+              <w:t xml:space="preserve">  &lt;/StackPanel&gt;</w:t>
+            </w:r>
+            <w:r>
+              <w:rPr>
+                <w:rFonts w:ascii="Courier New" w:hAnsi="Courier New" w:cs="Courier New"/>
+                <w:sz w:val="20"/>
+                <w:szCs w:val="20"/>
+              </w:rPr>
+              <w:br/>
+              <w:t>&lt;/Grid&gt;</w:t>
+            </w:r>
+          </w:p>
+        </w:tc>
+        <w:bookmarkStart w:id="41" w:name="_GoBack"/>
+        <w:bookmarkEnd w:id="41"/>
+      </w:tr>
+    </w:tbl>
+    <w:p>
+      <w:pPr>
+        <w:pStyle w:val="Caption"/>
+        <w:rPr>
+          <w:rFonts w:ascii="Courier New" w:eastAsia="Times New Roman" w:hAnsi="Courier New" w:cs="Courier New"/>
+          <w:sz w:val="20"/>
+          <w:szCs w:val="20"/>
+        </w:rPr>
+      </w:pPr>
+      <w:r>
+        <w:t xml:space="preserve">MASTAdView </w:t>
+      </w:r>
+      <w:r>
+        <w:t>custom parameter setting: customParameterName=”customParameterValue”</w:t>
+      </w:r>
+    </w:p>
+    <w:p>
+      <w:pPr>
+        <w:rPr>
+          <w:lang w:val="en-US"/>
+        </w:rPr>
+      </w:pPr>
+    </w:p>
+    <w:p>
+      <w:pPr>
         <w:pStyle w:val="Heading2"/>
         <w:rPr>
           <w:lang w:val="en-US"/>
         </w:rPr>
       </w:pPr>
       <w:bookmarkStart w:id="42" w:name="_Toc340590066"/>
-      <w:bookmarkStart w:id="43" w:name="_Toc355253055"/>
-      <w:r>
-        <w:rPr>
-          <w:lang w:val="en-US"/>
-        </w:rPr>
+      <w:bookmarkStart w:id="43" w:name="_Toc358122307"/>
+      <w:r>
+        <w:rPr>
+          <w:lang w:val="en-US"/>
+        </w:rPr>
+        <w:lastRenderedPageBreak/>
         <w:t>Location detection</w:t>
       </w:r>
       <w:bookmarkEnd w:id="42"/>
@@ -4222,14 +4199,12 @@
         </w:rPr>
         <w:t xml:space="preserve">Windows Phone </w:t>
       </w:r>
-      <w:proofErr w:type="spellStart"/>
       <w:r>
         <w:rPr>
           <w:lang w:val="en-US"/>
         </w:rPr>
         <w:t>System.Device.Location</w:t>
       </w:r>
-      <w:proofErr w:type="spellEnd"/>
       <w:r>
         <w:rPr>
           <w:lang w:val="en-US"/>
@@ -4248,28 +4223,24 @@
         </w:rPr>
         <w:t xml:space="preserve">.  This feature is disabled by default and can be enabled with the </w:t>
       </w:r>
-      <w:proofErr w:type="spellStart"/>
       <w:r>
         <w:rPr>
           <w:lang w:val="en-US"/>
         </w:rPr>
         <w:t>LocationDetectionEnabled</w:t>
       </w:r>
-      <w:proofErr w:type="spellEnd"/>
       <w:r>
         <w:rPr>
           <w:lang w:val="en-US"/>
         </w:rPr>
         <w:t xml:space="preserve"> property or the </w:t>
       </w:r>
-      <w:proofErr w:type="spellStart"/>
       <w:r>
         <w:rPr>
           <w:lang w:val="en-US"/>
         </w:rPr>
         <w:t>EnableLocationDetection</w:t>
       </w:r>
-      <w:proofErr w:type="spellEnd"/>
       <w:r>
         <w:rPr>
           <w:lang w:val="en-US"/>
@@ -4340,7 +4311,7 @@
           <w:lang w:val="en-US"/>
         </w:rPr>
       </w:pPr>
-      <w:bookmarkStart w:id="45" w:name="_Toc355253056"/>
+      <w:bookmarkStart w:id="45" w:name="_Toc358122308"/>
       <w:r>
         <w:rPr>
           <w:lang w:val="en-US"/>
@@ -4409,21 +4380,7 @@
         <w:rPr>
           <w:lang w:val="en-US"/>
         </w:rPr>
-        <w:t xml:space="preserve">Creating the MASTAdView instance in XAML and supplying a valid Zone property.  When the instance is loaded it will automatically update once, unless the XAML also has the </w:t>
-      </w:r>
-      <w:proofErr w:type="spellStart"/>
-      <w:r>
-        <w:rPr>
-          <w:lang w:val="en-US"/>
-        </w:rPr>
-        <w:t>UpdateInterval</w:t>
-      </w:r>
-      <w:proofErr w:type="spellEnd"/>
-      <w:r>
-        <w:rPr>
-          <w:lang w:val="en-US"/>
-        </w:rPr>
-        <w:t xml:space="preserve"> property set.</w:t>
+        <w:t>Creating the MASTAdView instance in XAML and supplying a valid Zone property.  When the instance is loaded it will automatically update once, unless the XAML also has the UpdateInterval property set.</w:t>
       </w:r>
     </w:p>
     <w:p>
@@ -4490,21 +4447,7 @@
         <w:rPr>
           <w:lang w:val="en-US"/>
         </w:rPr>
-        <w:t xml:space="preserve">  Note that any backing code will work for XAML or code originated instances.  As with other XAML components specifying an instance name with the x</w:t>
-      </w:r>
-      <w:proofErr w:type="gramStart"/>
-      <w:r>
-        <w:rPr>
-          <w:lang w:val="en-US"/>
-        </w:rPr>
-        <w:t>:Name</w:t>
-      </w:r>
-      <w:proofErr w:type="gramEnd"/>
-      <w:r>
-        <w:rPr>
-          <w:lang w:val="en-US"/>
-        </w:rPr>
-        <w:t xml:space="preserve"> property is recommended to make code access easier.</w:t>
+        <w:t xml:space="preserve">  Note that any backing code will work for XAML or code originated instances.  As with other XAML components specifying an instance name with the x:Name property is recommended to make code access easier.</w:t>
       </w:r>
     </w:p>
     <w:p>
@@ -4515,7 +4458,7 @@
         </w:rPr>
       </w:pPr>
       <w:bookmarkStart w:id="46" w:name="_Toc191979995"/>
-      <w:bookmarkStart w:id="47" w:name="_Toc355253057"/>
+      <w:bookmarkStart w:id="47" w:name="_Toc358122309"/>
       <w:r>
         <w:rPr>
           <w:lang w:val="en-US"/>
@@ -4596,7 +4539,6 @@
         </w:numPr>
         <w:spacing w:before="0" w:after="200"/>
       </w:pPr>
-      <w:proofErr w:type="spellStart"/>
       <w:r>
         <w:rPr>
           <w:i/>
@@ -4604,7 +4546,6 @@
         </w:rPr>
         <w:t>AdReceived</w:t>
       </w:r>
-      <w:proofErr w:type="spellEnd"/>
       <w:r>
         <w:rPr>
           <w:i/>
@@ -4634,7 +4575,6 @@
         </w:numPr>
         <w:spacing w:before="0" w:after="200"/>
       </w:pPr>
-      <w:proofErr w:type="spellStart"/>
       <w:r>
         <w:rPr>
           <w:i/>
@@ -4642,7 +4582,6 @@
         </w:rPr>
         <w:t>AdFailed</w:t>
       </w:r>
-      <w:proofErr w:type="spellEnd"/>
       <w:r>
         <w:rPr>
           <w:i/>
@@ -4661,7 +4600,7 @@
           <w:lang w:val="en-US"/>
         </w:rPr>
       </w:pPr>
-      <w:bookmarkStart w:id="48" w:name="_Toc355253058"/>
+      <w:bookmarkStart w:id="48" w:name="_Toc358122310"/>
       <w:r>
         <w:rPr>
           <w:lang w:val="en-US"/>
@@ -4680,7 +4619,7 @@
         </w:rPr>
       </w:pPr>
       <w:bookmarkStart w:id="49" w:name="_Toc340590070"/>
-      <w:bookmarkStart w:id="50" w:name="_Toc355253059"/>
+      <w:bookmarkStart w:id="50" w:name="_Toc358122311"/>
       <w:r>
         <w:rPr>
           <w:shd w:val="clear" w:color="auto" w:fill="FFFFFF"/>
@@ -4869,7 +4808,7 @@
           <w:lang w:val="en-US"/>
         </w:rPr>
       </w:pPr>
-      <w:bookmarkStart w:id="51" w:name="_Toc355253060"/>
+      <w:bookmarkStart w:id="51" w:name="_Toc358122312"/>
       <w:r>
         <w:rPr>
           <w:lang w:val="en-US"/>
@@ -4898,7 +4837,7 @@
       <w:r>
         <w:t xml:space="preserve"> Both the sample app and the SDK itself are available in source code form from: </w:t>
       </w:r>
-      <w:hyperlink r:id="rId13" w:history="1">
+      <w:hyperlink r:id="rId14" w:history="1">
         <w:r>
           <w:rPr>
             <w:rStyle w:val="Hyperlink"/>
@@ -4906,7 +4845,7 @@
           <w:t>http://code.google.com/p/mocean-sdk-windows-phone/</w:t>
         </w:r>
       </w:hyperlink>
-      <w:hyperlink r:id="rId14" w:history="1"/>
+      <w:hyperlink r:id="rId15" w:history="1"/>
       <w:r>
         <w:t>.</w:t>
       </w:r>
@@ -4926,7 +4865,7 @@
       <w:r>
         <w:t xml:space="preserve">dditional documentation, information, and other supported platforms on our developer wiki at: </w:t>
       </w:r>
-      <w:hyperlink r:id="rId15" w:history="1">
+      <w:hyperlink r:id="rId16" w:history="1">
         <w:r>
           <w:rPr>
             <w:rStyle w:val="Hyperlink"/>
@@ -4939,10 +4878,10 @@
       </w:r>
     </w:p>
     <w:sectPr>
-      <w:headerReference w:type="default" r:id="rId16"/>
-      <w:footerReference w:type="default" r:id="rId17"/>
-      <w:headerReference w:type="first" r:id="rId18"/>
-      <w:footerReference w:type="first" r:id="rId19"/>
+      <w:headerReference w:type="default" r:id="rId17"/>
+      <w:footerReference w:type="default" r:id="rId18"/>
+      <w:headerReference w:type="first" r:id="rId19"/>
+      <w:footerReference w:type="first" r:id="rId20"/>
       <w:pgSz w:w="11906" w:h="16838"/>
       <w:pgMar w:top="1134" w:right="850" w:bottom="1134" w:left="1701" w:header="708" w:footer="708" w:gutter="0"/>
       <w:cols w:space="708"/>
@@ -7955,6 +7894,7 @@
     <w:lsdException w:name="FollowedHyperlink" w:uiPriority="99"/>
     <w:lsdException w:name="Strong" w:uiPriority="22" w:qFormat="1"/>
     <w:lsdException w:name="Emphasis" w:uiPriority="20" w:qFormat="1"/>
+    <w:lsdException w:name="Plain Text" w:uiPriority="99"/>
     <w:lsdException w:name="Normal (Web)" w:uiPriority="99"/>
     <w:lsdException w:name="HTML Code" w:uiPriority="99"/>
     <w:lsdException w:name="HTML Preformatted" w:uiPriority="99"/>
@@ -9356,6 +9296,36 @@
       <w:sz w:val="18"/>
       <w:szCs w:val="18"/>
       <w:lang w:val="en-US"/>
+    </w:rPr>
+  </w:style>
+  <w:style w:type="paragraph" w:styleId="PlainText">
+    <w:name w:val="Plain Text"/>
+    <w:basedOn w:val="Normal"/>
+    <w:link w:val="PlainTextChar"/>
+    <w:uiPriority w:val="99"/>
+    <w:unhideWhenUsed/>
+    <w:rsid w:val="00747915"/>
+    <w:pPr>
+      <w:spacing w:before="0" w:after="0" w:line="240" w:lineRule="auto"/>
+    </w:pPr>
+    <w:rPr>
+      <w:rFonts w:eastAsiaTheme="minorHAnsi" w:cs="Consolas"/>
+      <w:sz w:val="22"/>
+      <w:szCs w:val="21"/>
+      <w:lang w:val="en-US"/>
+    </w:rPr>
+  </w:style>
+  <w:style w:type="character" w:customStyle="1" w:styleId="PlainTextChar">
+    <w:name w:val="Plain Text Char"/>
+    <w:basedOn w:val="DefaultParagraphFont"/>
+    <w:link w:val="PlainText"/>
+    <w:uiPriority w:val="99"/>
+    <w:rsid w:val="00747915"/>
+    <w:rPr>
+      <w:rFonts w:eastAsiaTheme="minorHAnsi" w:cs="Consolas"/>
+      <w:sz w:val="22"/>
+      <w:szCs w:val="21"/>
+      <w:lang w:val="en-US" w:eastAsia="en-US"/>
     </w:rPr>
   </w:style>
 </w:styles>
@@ -9394,6 +9364,7 @@
     <w:lsdException w:name="FollowedHyperlink" w:uiPriority="99"/>
     <w:lsdException w:name="Strong" w:uiPriority="22" w:qFormat="1"/>
     <w:lsdException w:name="Emphasis" w:uiPriority="20" w:qFormat="1"/>
+    <w:lsdException w:name="Plain Text" w:uiPriority="99"/>
     <w:lsdException w:name="Normal (Web)" w:uiPriority="99"/>
     <w:lsdException w:name="HTML Code" w:uiPriority="99"/>
     <w:lsdException w:name="HTML Preformatted" w:uiPriority="99"/>
@@ -10795,6 +10766,36 @@
       <w:sz w:val="18"/>
       <w:szCs w:val="18"/>
       <w:lang w:val="en-US"/>
+    </w:rPr>
+  </w:style>
+  <w:style w:type="paragraph" w:styleId="PlainText">
+    <w:name w:val="Plain Text"/>
+    <w:basedOn w:val="Normal"/>
+    <w:link w:val="PlainTextChar"/>
+    <w:uiPriority w:val="99"/>
+    <w:unhideWhenUsed/>
+    <w:rsid w:val="00747915"/>
+    <w:pPr>
+      <w:spacing w:before="0" w:after="0" w:line="240" w:lineRule="auto"/>
+    </w:pPr>
+    <w:rPr>
+      <w:rFonts w:eastAsiaTheme="minorHAnsi" w:cs="Consolas"/>
+      <w:sz w:val="22"/>
+      <w:szCs w:val="21"/>
+      <w:lang w:val="en-US"/>
+    </w:rPr>
+  </w:style>
+  <w:style w:type="character" w:customStyle="1" w:styleId="PlainTextChar">
+    <w:name w:val="Plain Text Char"/>
+    <w:basedOn w:val="DefaultParagraphFont"/>
+    <w:link w:val="PlainText"/>
+    <w:uiPriority w:val="99"/>
+    <w:rsid w:val="00747915"/>
+    <w:rPr>
+      <w:rFonts w:eastAsiaTheme="minorHAnsi" w:cs="Consolas"/>
+      <w:sz w:val="22"/>
+      <w:szCs w:val="21"/>
+      <w:lang w:val="en-US" w:eastAsia="en-US"/>
     </w:rPr>
   </w:style>
 </w:styles>
@@ -11107,7 +11108,7 @@
 </file>
 
 <file path=customXml/itemProps2.xml><?xml version="1.0" encoding="utf-8"?>
-<ds:datastoreItem xmlns:ds="http://schemas.openxmlformats.org/officeDocument/2006/customXml" ds:itemID="{F1398803-B661-4ACF-948E-B84FD24C323E}">
+<ds:datastoreItem xmlns:ds="http://schemas.openxmlformats.org/officeDocument/2006/customXml" ds:itemID="{7D7E2D30-12E0-4BF6-85A9-3CC003FF5F6D}">
   <ds:schemaRefs>
     <ds:schemaRef ds:uri="http://schemas.openxmlformats.org/officeDocument/2006/bibliography"/>
   </ds:schemaRefs>

</xml_diff>

<commit_message>
Updates to documentation reflecting Store support and Phone 8 support only.  Added location detection to Store project.
</commit_message>
<xml_diff>
--- a/Documentation/Developer Guide.docx
+++ b/Documentation/Developer Guide.docx
@@ -85,6 +85,13 @@
           <w:rFonts w:ascii="Calibri" w:hAnsi="Calibri" w:cs="Calibri"/>
           <w:lang w:val="en-US"/>
         </w:rPr>
+        <w:t>/Store</w:t>
+      </w:r>
+      <w:r>
+        <w:rPr>
+          <w:rFonts w:ascii="Calibri" w:hAnsi="Calibri" w:cs="Calibri"/>
+          <w:lang w:val="en-US"/>
+        </w:rPr>
         <w:t xml:space="preserve"> mOcean SDK</w:t>
       </w:r>
     </w:p>
@@ -163,25 +170,43 @@
         </w:rPr>
         <w:t>8</w:t>
       </w:r>
-    </w:p>
-    <w:p>
-      <w:pPr>
-        <w:pStyle w:val="Default"/>
-        <w:rPr>
-          <w:b/>
-          <w:lang w:val="en-US"/>
-        </w:rPr>
-      </w:pPr>
       <w:r>
         <w:rPr>
           <w:rFonts w:ascii="Calibri" w:hAnsi="Calibri" w:cs="Calibri"/>
           <w:color w:val="auto"/>
           <w:lang w:val="en-US"/>
         </w:rPr>
+        <w:t xml:space="preserve"> and Windows 8.1 (Store apps)</w:t>
+      </w:r>
+    </w:p>
+    <w:p>
+      <w:pPr>
+        <w:pStyle w:val="Default"/>
+        <w:rPr>
+          <w:rFonts w:ascii="Calibri" w:hAnsi="Calibri" w:cs="Calibri"/>
+          <w:color w:val="auto"/>
+          <w:lang w:val="en-US"/>
+        </w:rPr>
+      </w:pPr>
+    </w:p>
+    <w:p>
+      <w:pPr>
+        <w:pStyle w:val="Default"/>
+        <w:rPr>
+          <w:b/>
+          <w:lang w:val="en-US"/>
+        </w:rPr>
+      </w:pPr>
+      <w:r>
+        <w:rPr>
+          <w:rFonts w:ascii="Calibri" w:hAnsi="Calibri" w:cs="Calibri"/>
+          <w:color w:val="auto"/>
+          <w:lang w:val="en-US"/>
+        </w:rPr>
         <w:br w:type="page"/>
       </w:r>
       <w:bookmarkStart w:id="0" w:name="_Toc340590046"/>
-      <w:bookmarkStart w:id="1" w:name="_Toc358122292"/>
+      <w:bookmarkStart w:id="1" w:name="_Toc375480960"/>
       <w:r>
         <w:rPr>
           <w:rStyle w:val="Heading1Char"/>
@@ -227,6 +252,8 @@
       <w:r>
         <w:fldChar w:fldCharType="separate"/>
       </w:r>
+      <w:bookmarkStart w:id="2" w:name="_GoBack"/>
+      <w:bookmarkEnd w:id="2"/>
       <w:r>
         <w:rPr>
           <w:noProof/>
@@ -250,7 +277,7 @@
         <w:rPr>
           <w:noProof/>
         </w:rPr>
-        <w:instrText xml:space="preserve"> PAGEREF _Toc358122292 \h </w:instrText>
+        <w:instrText xml:space="preserve"> PAGEREF _Toc375480960 \h </w:instrText>
       </w:r>
       <w:r>
         <w:rPr>
@@ -296,7 +323,7 @@
           <w:noProof/>
           <w:lang w:val="en-US"/>
         </w:rPr>
-        <w:t>What’s New in 3.0</w:t>
+        <w:t>What’s New in 3.1</w:t>
       </w:r>
       <w:r>
         <w:rPr>
@@ -314,7 +341,7 @@
         <w:rPr>
           <w:noProof/>
         </w:rPr>
-        <w:instrText xml:space="preserve"> PAGEREF _Toc358122293 \h </w:instrText>
+        <w:instrText xml:space="preserve"> PAGEREF _Toc375480961 \h </w:instrText>
       </w:r>
       <w:r>
         <w:rPr>
@@ -378,7 +405,7 @@
         <w:rPr>
           <w:noProof/>
         </w:rPr>
-        <w:instrText xml:space="preserve"> PAGEREF _Toc358122294 \h </w:instrText>
+        <w:instrText xml:space="preserve"> PAGEREF _Toc375480962 \h </w:instrText>
       </w:r>
       <w:r>
         <w:rPr>
@@ -424,7 +451,7 @@
           <w:noProof/>
           <w:lang w:val="en-US"/>
         </w:rPr>
-        <w:t>System Requirements</w:t>
+        <w:t>System Requirements - Phone</w:t>
       </w:r>
       <w:r>
         <w:rPr>
@@ -442,7 +469,7 @@
         <w:rPr>
           <w:noProof/>
         </w:rPr>
-        <w:instrText xml:space="preserve"> PAGEREF _Toc358122295 \h </w:instrText>
+        <w:instrText xml:space="preserve"> PAGEREF _Toc375480963 \h </w:instrText>
       </w:r>
       <w:r>
         <w:rPr>
@@ -488,7 +515,7 @@
           <w:noProof/>
           <w:lang w:val="en-US"/>
         </w:rPr>
-        <w:t>Prerequisites</w:t>
+        <w:t>System Requirements - Store</w:t>
       </w:r>
       <w:r>
         <w:rPr>
@@ -506,7 +533,7 @@
         <w:rPr>
           <w:noProof/>
         </w:rPr>
-        <w:instrText xml:space="preserve"> PAGEREF _Toc358122296 \h </w:instrText>
+        <w:instrText xml:space="preserve"> PAGEREF _Toc375480964 \h </w:instrText>
       </w:r>
       <w:r>
         <w:rPr>
@@ -552,7 +579,7 @@
           <w:noProof/>
           <w:lang w:val="en-US"/>
         </w:rPr>
-        <w:t>Feature List</w:t>
+        <w:t>Prerequisites</w:t>
       </w:r>
       <w:r>
         <w:rPr>
@@ -570,7 +597,7 @@
         <w:rPr>
           <w:noProof/>
         </w:rPr>
-        <w:instrText xml:space="preserve"> PAGEREF _Toc358122297 \h </w:instrText>
+        <w:instrText xml:space="preserve"> PAGEREF _Toc375480965 \h </w:instrText>
       </w:r>
       <w:r>
         <w:rPr>
@@ -587,7 +614,7 @@
         <w:rPr>
           <w:noProof/>
         </w:rPr>
-        <w:t>4</w:t>
+        <w:t>3</w:t>
       </w:r>
       <w:r>
         <w:rPr>
@@ -614,6 +641,70 @@
       <w:r>
         <w:rPr>
           <w:noProof/>
+          <w:lang w:val="en-US"/>
+        </w:rPr>
+        <w:t>Feature List</w:t>
+      </w:r>
+      <w:r>
+        <w:rPr>
+          <w:noProof/>
+        </w:rPr>
+        <w:tab/>
+      </w:r>
+      <w:r>
+        <w:rPr>
+          <w:noProof/>
+        </w:rPr>
+        <w:fldChar w:fldCharType="begin"/>
+      </w:r>
+      <w:r>
+        <w:rPr>
+          <w:noProof/>
+        </w:rPr>
+        <w:instrText xml:space="preserve"> PAGEREF _Toc375480966 \h </w:instrText>
+      </w:r>
+      <w:r>
+        <w:rPr>
+          <w:noProof/>
+        </w:rPr>
+      </w:r>
+      <w:r>
+        <w:rPr>
+          <w:noProof/>
+        </w:rPr>
+        <w:fldChar w:fldCharType="separate"/>
+      </w:r>
+      <w:r>
+        <w:rPr>
+          <w:noProof/>
+        </w:rPr>
+        <w:t>4</w:t>
+      </w:r>
+      <w:r>
+        <w:rPr>
+          <w:noProof/>
+        </w:rPr>
+        <w:fldChar w:fldCharType="end"/>
+      </w:r>
+    </w:p>
+    <w:p>
+      <w:pPr>
+        <w:pStyle w:val="TOC1"/>
+        <w:tabs>
+          <w:tab w:val="right" w:leader="dot" w:pos="9345"/>
+        </w:tabs>
+        <w:rPr>
+          <w:rFonts w:eastAsiaTheme="minorEastAsia" w:cstheme="minorBidi"/>
+          <w:b w:val="0"/>
+          <w:noProof/>
+          <w:sz w:val="22"/>
+          <w:szCs w:val="22"/>
+          <w:lang w:val="en-US"/>
+        </w:rPr>
+      </w:pPr>
+      <w:r>
+        <w:rPr>
+          <w:noProof/>
         </w:rPr>
         <w:t>Installing the Ad SDK</w:t>
       </w:r>
@@ -633,7 +724,7 @@
         <w:rPr>
           <w:noProof/>
         </w:rPr>
-        <w:instrText xml:space="preserve"> PAGEREF _Toc358122298 \h </w:instrText>
+        <w:instrText xml:space="preserve"> PAGEREF _Toc375480967 \h </w:instrText>
       </w:r>
       <w:r>
         <w:rPr>
@@ -695,7 +786,7 @@
         <w:rPr>
           <w:noProof/>
         </w:rPr>
-        <w:instrText xml:space="preserve"> PAGEREF _Toc358122299 \h </w:instrText>
+        <w:instrText xml:space="preserve"> PAGEREF _Toc375480968 \h </w:instrText>
       </w:r>
       <w:r>
         <w:rPr>
@@ -757,7 +848,7 @@
         <w:rPr>
           <w:noProof/>
         </w:rPr>
-        <w:instrText xml:space="preserve"> PAGEREF _Toc358122300 \h </w:instrText>
+        <w:instrText xml:space="preserve"> PAGEREF _Toc375480969 \h </w:instrText>
       </w:r>
       <w:r>
         <w:rPr>
@@ -821,7 +912,7 @@
         <w:rPr>
           <w:noProof/>
         </w:rPr>
-        <w:instrText xml:space="preserve"> PAGEREF _Toc358122301 \h </w:instrText>
+        <w:instrText xml:space="preserve"> PAGEREF _Toc375480970 \h </w:instrText>
       </w:r>
       <w:r>
         <w:rPr>
@@ -885,7 +976,7 @@
         <w:rPr>
           <w:noProof/>
         </w:rPr>
-        <w:instrText xml:space="preserve"> PAGEREF _Toc358122302 \h </w:instrText>
+        <w:instrText xml:space="preserve"> PAGEREF _Toc375480971 \h </w:instrText>
       </w:r>
       <w:r>
         <w:rPr>
@@ -949,7 +1040,7 @@
         <w:rPr>
           <w:noProof/>
         </w:rPr>
-        <w:instrText xml:space="preserve"> PAGEREF _Toc358122303 \h </w:instrText>
+        <w:instrText xml:space="preserve"> PAGEREF _Toc375480972 \h </w:instrText>
       </w:r>
       <w:r>
         <w:rPr>
@@ -1013,7 +1104,7 @@
         <w:rPr>
           <w:noProof/>
         </w:rPr>
-        <w:instrText xml:space="preserve"> PAGEREF _Toc358122304 \h </w:instrText>
+        <w:instrText xml:space="preserve"> PAGEREF _Toc375480973 \h </w:instrText>
       </w:r>
       <w:r>
         <w:rPr>
@@ -1075,7 +1166,7 @@
         <w:rPr>
           <w:noProof/>
         </w:rPr>
-        <w:instrText xml:space="preserve"> PAGEREF _Toc358122305 \h </w:instrText>
+        <w:instrText xml:space="preserve"> PAGEREF _Toc375480974 \h </w:instrText>
       </w:r>
       <w:r>
         <w:rPr>
@@ -1137,7 +1228,7 @@
         <w:rPr>
           <w:noProof/>
         </w:rPr>
-        <w:instrText xml:space="preserve"> PAGEREF _Toc358122306 \h </w:instrText>
+        <w:instrText xml:space="preserve"> PAGEREF _Toc375480975 \h </w:instrText>
       </w:r>
       <w:r>
         <w:rPr>
@@ -1199,7 +1290,7 @@
         <w:rPr>
           <w:noProof/>
         </w:rPr>
-        <w:instrText xml:space="preserve"> PAGEREF _Toc358122307 \h </w:instrText>
+        <w:instrText xml:space="preserve"> PAGEREF _Toc375480976 \h </w:instrText>
       </w:r>
       <w:r>
         <w:rPr>
@@ -1263,7 +1354,7 @@
         <w:rPr>
           <w:noProof/>
         </w:rPr>
-        <w:instrText xml:space="preserve"> PAGEREF _Toc358122308 \h </w:instrText>
+        <w:instrText xml:space="preserve"> PAGEREF _Toc375480977 \h </w:instrText>
       </w:r>
       <w:r>
         <w:rPr>
@@ -1327,7 +1418,7 @@
         <w:rPr>
           <w:noProof/>
         </w:rPr>
-        <w:instrText xml:space="preserve"> PAGEREF _Toc358122309 \h </w:instrText>
+        <w:instrText xml:space="preserve"> PAGEREF _Toc375480978 \h </w:instrText>
       </w:r>
       <w:r>
         <w:rPr>
@@ -1391,7 +1482,7 @@
         <w:rPr>
           <w:noProof/>
         </w:rPr>
-        <w:instrText xml:space="preserve"> PAGEREF _Toc358122310 \h </w:instrText>
+        <w:instrText xml:space="preserve"> PAGEREF _Toc375480979 \h </w:instrText>
       </w:r>
       <w:r>
         <w:rPr>
@@ -1454,7 +1545,7 @@
         <w:rPr>
           <w:noProof/>
         </w:rPr>
-        <w:instrText xml:space="preserve"> PAGEREF _Toc358122311 \h </w:instrText>
+        <w:instrText xml:space="preserve"> PAGEREF _Toc375480980 \h </w:instrText>
       </w:r>
       <w:r>
         <w:rPr>
@@ -1518,7 +1609,7 @@
         <w:rPr>
           <w:noProof/>
         </w:rPr>
-        <w:instrText xml:space="preserve"> PAGEREF _Toc358122312 \h </w:instrText>
+        <w:instrText xml:space="preserve"> PAGEREF _Toc375480981 \h </w:instrText>
       </w:r>
       <w:r>
         <w:rPr>
@@ -1566,8 +1657,8 @@
         </w:rPr>
         <w:br w:type="page"/>
       </w:r>
-      <w:bookmarkStart w:id="2" w:name="_Toc191979974"/>
-      <w:bookmarkStart w:id="3" w:name="_Toc358122293"/>
+      <w:bookmarkStart w:id="3" w:name="_Toc191979974"/>
+      <w:bookmarkStart w:id="4" w:name="_Toc375480961"/>
       <w:r>
         <w:rPr>
           <w:lang w:val="en-US"/>
@@ -1587,53 +1678,44 @@
         </w:rPr>
         <w:t xml:space="preserve">ew in </w:t>
       </w:r>
-      <w:bookmarkEnd w:id="2"/>
-      <w:r>
-        <w:rPr>
-          <w:lang w:val="en-US"/>
-        </w:rPr>
-        <w:t>3.0</w:t>
-      </w:r>
       <w:bookmarkEnd w:id="3"/>
+      <w:r>
+        <w:rPr>
+          <w:lang w:val="en-US"/>
+        </w:rPr>
+        <w:t>3.</w:t>
+      </w:r>
+      <w:r>
+        <w:rPr>
+          <w:lang w:val="en-US"/>
+        </w:rPr>
+        <w:t>1</w:t>
+      </w:r>
+      <w:bookmarkEnd w:id="4"/>
     </w:p>
     <w:p>
       <w:pPr>
         <w:pStyle w:val="xxx"/>
       </w:pPr>
-      <w:r>
-        <w:t>New code</w:t>
-      </w:r>
-      <w:r>
-        <w:t>base</w:t>
-      </w:r>
-      <w:bookmarkStart w:id="4" w:name="_Toc191979975"/>
+      <w:bookmarkStart w:id="5" w:name="_Toc191979975"/>
+      <w:r>
+        <w:t>Code and projects split into common, phone and store</w:t>
+      </w:r>
     </w:p>
     <w:p>
       <w:pPr>
         <w:pStyle w:val="xxx"/>
-        <w:rPr>
-          <w:lang w:eastAsia="ru-RU"/>
-        </w:rPr>
-      </w:pPr>
-      <w:r>
-        <w:rPr>
-          <w:lang w:eastAsia="ru-RU"/>
-        </w:rPr>
-        <w:t>The SDK has been redesigned and simplified</w:t>
+      </w:pPr>
+      <w:r>
+        <w:t>No longer supports Windows Phone versions lower than 8.0</w:t>
       </w:r>
     </w:p>
     <w:p>
       <w:pPr>
         <w:pStyle w:val="xxx"/>
-        <w:rPr>
-          <w:lang w:eastAsia="ru-RU"/>
-        </w:rPr>
-      </w:pPr>
-      <w:r>
-        <w:rPr>
-          <w:lang w:eastAsia="ru-RU"/>
-        </w:rPr>
-        <w:t>Image and text ads now render in native fields</w:t>
+      </w:pPr>
+      <w:r>
+        <w:t>Animated GIF is supported only with Windows Phone</w:t>
       </w:r>
     </w:p>
     <w:p>
@@ -1643,35 +1725,31 @@
           <w:lang w:val="en-US"/>
         </w:rPr>
       </w:pPr>
-      <w:bookmarkStart w:id="5" w:name="_Toc358122294"/>
+      <w:bookmarkStart w:id="6" w:name="_Toc375480962"/>
       <w:r>
         <w:rPr>
           <w:lang w:val="en-US"/>
         </w:rPr>
         <w:t>Implementation Changes</w:t>
       </w:r>
-      <w:bookmarkEnd w:id="4"/>
       <w:bookmarkEnd w:id="5"/>
+      <w:bookmarkEnd w:id="6"/>
     </w:p>
     <w:p>
       <w:pPr>
         <w:pStyle w:val="xxx"/>
       </w:pPr>
-      <w:bookmarkStart w:id="6" w:name="_Toc191979978"/>
-      <w:r>
-        <w:t>The 3.0 SDK is not compatible with the 2.</w:t>
-      </w:r>
-      <w:r>
-        <w:t>x</w:t>
-      </w:r>
-      <w:r>
-        <w:t xml:space="preserve"> SDK.  Prior to installing the 3.0 SDK remove the 2.</w:t>
-      </w:r>
-      <w:r>
-        <w:t>x</w:t>
-      </w:r>
-      <w:r>
-        <w:t xml:space="preserve"> SDK references.</w:t>
+      <w:bookmarkStart w:id="7" w:name="_Toc191979978"/>
+      <w:r>
+        <w:t>Windows Phone versions prior to 8.0 are no longer supported by the SDK.</w:t>
+      </w:r>
+    </w:p>
+    <w:p>
+      <w:pPr>
+        <w:pStyle w:val="xxx"/>
+      </w:pPr>
+      <w:r>
+        <w:t>The 3.1 SDK interface on Windows Phone should be compatible with Phone applications developed under 3.0.</w:t>
       </w:r>
     </w:p>
     <w:p>
@@ -1681,15 +1759,21 @@
           <w:lang w:val="en-US"/>
         </w:rPr>
       </w:pPr>
-      <w:bookmarkStart w:id="7" w:name="_Toc358122295"/>
+      <w:bookmarkStart w:id="8" w:name="_Toc375480963"/>
       <w:r>
         <w:rPr>
           <w:lang w:val="en-US"/>
         </w:rPr>
         <w:t>System Requirements</w:t>
       </w:r>
-      <w:bookmarkEnd w:id="6"/>
       <w:bookmarkEnd w:id="7"/>
+      <w:r>
+        <w:rPr>
+          <w:lang w:val="en-US"/>
+        </w:rPr>
+        <w:t xml:space="preserve"> - Phone</w:t>
+      </w:r>
+      <w:bookmarkEnd w:id="8"/>
     </w:p>
     <w:p>
       <w:pPr>
@@ -1730,7 +1814,7 @@
         <w:pStyle w:val="xxx"/>
       </w:pPr>
       <w:r>
-        <w:t>Applications can target Windows Phone 7.1 or 8</w:t>
+        <w:t>Applications can target Windows 8</w:t>
       </w:r>
     </w:p>
     <w:p>
@@ -1740,14 +1824,78 @@
           <w:lang w:val="en-US"/>
         </w:rPr>
       </w:pPr>
-      <w:bookmarkStart w:id="8" w:name="_Toc358122296"/>
+      <w:bookmarkStart w:id="9" w:name="_Toc375480964"/>
+      <w:r>
+        <w:rPr>
+          <w:lang w:val="en-US"/>
+        </w:rPr>
+        <w:t>System Requirements</w:t>
+      </w:r>
+      <w:r>
+        <w:rPr>
+          <w:lang w:val="en-US"/>
+        </w:rPr>
+        <w:t xml:space="preserve"> - Store</w:t>
+      </w:r>
+      <w:bookmarkEnd w:id="9"/>
+    </w:p>
+    <w:p>
+      <w:pPr>
+        <w:pStyle w:val="xxx"/>
+      </w:pPr>
+      <w:r>
+        <w:t>Windows 8</w:t>
+      </w:r>
+      <w:r>
+        <w:t>.1</w:t>
+      </w:r>
+      <w:r>
+        <w:t xml:space="preserve"> development environment (</w:t>
+      </w:r>
+      <w:r>
+        <w:t>Visual Studio 2013</w:t>
+      </w:r>
+      <w:r>
+        <w:t>)</w:t>
+      </w:r>
+    </w:p>
+    <w:p>
+      <w:pPr>
+        <w:pStyle w:val="xxx"/>
+      </w:pPr>
+      <w:r>
+        <w:t>Windows SDK 8</w:t>
+      </w:r>
+      <w:r>
+        <w:t>.1</w:t>
+      </w:r>
+    </w:p>
+    <w:p>
+      <w:pPr>
+        <w:pStyle w:val="xxx"/>
+      </w:pPr>
+      <w:r>
+        <w:t>Applications can target Windows 8</w:t>
+      </w:r>
+      <w:r>
+        <w:t>.1</w:t>
+      </w:r>
+    </w:p>
+    <w:p>
+      <w:pPr>
+        <w:pStyle w:val="Heading1"/>
+        <w:rPr>
+          <w:lang w:val="en-US"/>
+        </w:rPr>
+      </w:pPr>
+      <w:bookmarkStart w:id="10" w:name="_Toc375480965"/>
       <w:r>
         <w:rPr>
           <w:lang w:val="en-US"/>
         </w:rPr>
         <w:t>Prerequisites</w:t>
       </w:r>
-      <w:bookmarkEnd w:id="8"/>
+      <w:bookmarkEnd w:id="10"/>
     </w:p>
     <w:p>
       <w:r>
@@ -1760,7 +1908,7 @@
         <w:rPr>
           <w:lang w:val="en-US"/>
         </w:rPr>
-        <w:t>Blackberry</w:t>
+        <w:t>Windows</w:t>
       </w:r>
       <w:r>
         <w:rPr>
@@ -1802,6 +1950,12 @@
         <w:rPr>
           <w:lang w:val="en-US"/>
         </w:rPr>
+        <w:t xml:space="preserve"> or Windows</w:t>
+      </w:r>
+      <w:r>
+        <w:rPr>
+          <w:lang w:val="en-US"/>
+        </w:rPr>
         <w:t xml:space="preserve">. </w:t>
       </w:r>
       <w:r>
@@ -1809,6 +1963,12 @@
           <w:lang w:val="en-US"/>
         </w:rPr>
         <w:t xml:space="preserve"> Windows Phone</w:t>
+      </w:r>
+      <w:r>
+        <w:rPr>
+          <w:lang w:val="en-US"/>
+        </w:rPr>
+        <w:t xml:space="preserve"> and Windows</w:t>
       </w:r>
       <w:r>
         <w:t xml:space="preserve"> developer documentatio</w:t>
@@ -1836,13 +1996,54 @@
           <w:rPr>
             <w:rStyle w:val="Hyperlink"/>
           </w:rPr>
-          <w:t>http://developer.windowsphone.com/</w:t>
+          <w:t>http://developer.w</w:t>
+        </w:r>
+        <w:r>
+          <w:rPr>
+            <w:rStyle w:val="Hyperlink"/>
+          </w:rPr>
+          <w:t>i</w:t>
+        </w:r>
+        <w:r>
+          <w:rPr>
+            <w:rStyle w:val="Hyperlink"/>
+          </w:rPr>
+          <w:t>ndowsphone.com/</w:t>
         </w:r>
       </w:hyperlink>
       <w:r>
         <w:t xml:space="preserve"> </w:t>
       </w:r>
       <w:r>
+        <w:rPr>
+          <w:lang w:val="en-US"/>
+        </w:rPr>
+        <w:t xml:space="preserve">and </w:t>
+      </w:r>
+      <w:hyperlink r:id="rId11" w:history="1">
+        <w:r>
+          <w:rPr>
+            <w:rStyle w:val="Hyperlink"/>
+            <w:lang w:val="en-US"/>
+          </w:rPr>
+          <w:t>http://msdn.microsoft.co</w:t>
+        </w:r>
+        <w:r>
+          <w:rPr>
+            <w:rStyle w:val="Hyperlink"/>
+            <w:lang w:val="en-US"/>
+          </w:rPr>
+          <w:t>m</w:t>
+        </w:r>
+        <w:r>
+          <w:rPr>
+            <w:rStyle w:val="Hyperlink"/>
+            <w:lang w:val="en-US"/>
+          </w:rPr>
+          <w:t>/en-US/windows/apps/</w:t>
+        </w:r>
+      </w:hyperlink>
+      <w:r>
         <w:t>.</w:t>
       </w:r>
     </w:p>
@@ -1865,7 +2066,7 @@
       <w:r>
         <w:t xml:space="preserve">Both the sample app and the SDK itself are available in source code form from our Google Code project site at </w:t>
       </w:r>
-      <w:hyperlink r:id="rId11" w:history="1">
+      <w:hyperlink r:id="rId12" w:history="1">
         <w:r>
           <w:rPr>
             <w:rStyle w:val="Hyperlink"/>
@@ -1879,63 +2080,6 @@
     </w:p>
     <w:p>
       <w:pPr>
-        <w:rPr>
-          <w:lang w:val="en-US"/>
-        </w:rPr>
-      </w:pPr>
-      <w:r>
-        <w:rPr>
-          <w:lang w:val="en-US"/>
-        </w:rPr>
-        <w:t>A</w:t>
-      </w:r>
-      <w:r>
-        <w:t xml:space="preserve">dditional documentation, information, and other supported platforms on </w:t>
-      </w:r>
-      <w:r>
-        <w:rPr>
-          <w:lang w:val="en-US"/>
-        </w:rPr>
-        <w:t>the</w:t>
-      </w:r>
-      <w:r>
-        <w:t xml:space="preserve"> developer wiki at: </w:t>
-      </w:r>
-      <w:hyperlink r:id="rId12" w:history="1">
-        <w:r>
-          <w:rPr>
-            <w:rStyle w:val="Hyperlink"/>
-          </w:rPr>
-          <w:t>http://developer.moceanmobile.com/Main_Page</w:t>
-        </w:r>
-      </w:hyperlink>
-      <w:r>
-        <w:t>.</w:t>
-      </w:r>
-    </w:p>
-    <w:p>
-      <w:pPr>
-        <w:pStyle w:val="xxx"/>
-        <w:numPr>
-          <w:ilvl w:val="0"/>
-          <w:numId w:val="0"/>
-        </w:numPr>
-        <w:ind w:left="720" w:hanging="360"/>
-      </w:pPr>
-    </w:p>
-    <w:p>
-      <w:pPr>
-        <w:pStyle w:val="xxx"/>
-        <w:numPr>
-          <w:ilvl w:val="0"/>
-          <w:numId w:val="0"/>
-        </w:numPr>
-        <w:ind w:left="720" w:hanging="360"/>
-      </w:pPr>
-    </w:p>
-    <w:p>
-      <w:pPr>
-        <w:spacing w:before="0" w:after="0" w:line="240" w:lineRule="auto"/>
         <w:rPr>
           <w:rFonts w:ascii="Cambria" w:eastAsia="MS Gothic" w:hAnsi="Cambria"/>
           <w:b/>
@@ -1948,7 +2092,36 @@
           <w:lang w:val="en-US"/>
         </w:rPr>
       </w:pPr>
-      <w:bookmarkStart w:id="9" w:name="_Toc191979979"/>
+      <w:r>
+        <w:rPr>
+          <w:lang w:val="en-US"/>
+        </w:rPr>
+        <w:t>A</w:t>
+      </w:r>
+      <w:r>
+        <w:t xml:space="preserve">dditional documentation, information, and other supported platforms on </w:t>
+      </w:r>
+      <w:r>
+        <w:rPr>
+          <w:lang w:val="en-US"/>
+        </w:rPr>
+        <w:t>the</w:t>
+      </w:r>
+      <w:r>
+        <w:t xml:space="preserve"> developer wiki at: </w:t>
+      </w:r>
+      <w:hyperlink r:id="rId13" w:history="1">
+        <w:r>
+          <w:rPr>
+            <w:rStyle w:val="Hyperlink"/>
+          </w:rPr>
+          <w:t>http://developer.moceanmobile.com/Main_Page</w:t>
+        </w:r>
+      </w:hyperlink>
+      <w:r>
+        <w:t>.</w:t>
+      </w:r>
+      <w:bookmarkStart w:id="11" w:name="_Toc191979979"/>
       <w:r>
         <w:rPr>
           <w:lang w:val="en-US"/>
@@ -1963,12 +2136,19 @@
           <w:lang w:val="en-US"/>
         </w:rPr>
       </w:pPr>
-      <w:bookmarkStart w:id="10" w:name="_Toc358122297"/>
-      <w:r>
-        <w:rPr>
-          <w:lang w:val="en-US"/>
-        </w:rPr>
-        <w:lastRenderedPageBreak/>
+    </w:p>
+    <w:p>
+      <w:pPr>
+        <w:pStyle w:val="Heading1"/>
+        <w:rPr>
+          <w:lang w:val="en-US"/>
+        </w:rPr>
+      </w:pPr>
+      <w:bookmarkStart w:id="12" w:name="_Toc375480966"/>
+      <w:r>
+        <w:rPr>
+          <w:lang w:val="en-US"/>
+        </w:rPr>
         <w:t xml:space="preserve">Feature </w:t>
       </w:r>
       <w:r>
@@ -1983,8 +2163,8 @@
         </w:rPr>
         <w:t>ist</w:t>
       </w:r>
-      <w:bookmarkEnd w:id="9"/>
-      <w:bookmarkEnd w:id="10"/>
+      <w:bookmarkEnd w:id="11"/>
+      <w:bookmarkEnd w:id="12"/>
     </w:p>
     <w:p>
       <w:pPr>
@@ -2256,7 +2436,7 @@
       <w:r>
         <w:t xml:space="preserve"> </w:t>
       </w:r>
-      <w:bookmarkStart w:id="11" w:name="_Toc191979980"/>
+      <w:bookmarkStart w:id="13" w:name="_Toc191979980"/>
     </w:p>
     <w:p>
       <w:pPr>
@@ -2442,7 +2622,7 @@
       <w:pPr>
         <w:pStyle w:val="Heading1"/>
       </w:pPr>
-      <w:bookmarkStart w:id="12" w:name="_Toc358122298"/>
+      <w:bookmarkStart w:id="14" w:name="_Toc375480967"/>
       <w:r>
         <w:lastRenderedPageBreak/>
         <w:t xml:space="preserve">Installing the Ad </w:t>
@@ -2450,8 +2630,8 @@
       <w:r>
         <w:t>SDK</w:t>
       </w:r>
-      <w:bookmarkEnd w:id="11"/>
-      <w:bookmarkEnd w:id="12"/>
+      <w:bookmarkEnd w:id="13"/>
+      <w:bookmarkEnd w:id="14"/>
     </w:p>
     <w:p>
       <w:pPr>
@@ -2460,18 +2640,18 @@
           <w:lang w:val="en-US"/>
         </w:rPr>
       </w:pPr>
-      <w:bookmarkStart w:id="13" w:name="_Toc340590053"/>
-      <w:bookmarkStart w:id="14" w:name="_Toc191979981"/>
-      <w:bookmarkStart w:id="15" w:name="_Toc318223492"/>
-      <w:bookmarkStart w:id="16" w:name="_Toc358122299"/>
+      <w:bookmarkStart w:id="15" w:name="_Toc340590053"/>
+      <w:bookmarkStart w:id="16" w:name="_Toc191979981"/>
+      <w:bookmarkStart w:id="17" w:name="_Toc318223492"/>
+      <w:bookmarkStart w:id="18" w:name="_Toc375480968"/>
       <w:r>
         <w:rPr>
           <w:lang w:val="en-US"/>
         </w:rPr>
         <w:t>SDK Integration Methods</w:t>
       </w:r>
-      <w:bookmarkEnd w:id="13"/>
-      <w:bookmarkEnd w:id="16"/>
+      <w:bookmarkEnd w:id="15"/>
+      <w:bookmarkEnd w:id="18"/>
     </w:p>
     <w:p>
       <w:pPr>
@@ -2511,7 +2691,7 @@
           <w:lang w:val="en-US"/>
         </w:rPr>
       </w:pPr>
-      <w:bookmarkStart w:id="17" w:name="_Toc358122300"/>
+      <w:bookmarkStart w:id="19" w:name="_Toc375480969"/>
       <w:r>
         <w:rPr>
           <w:lang w:val="en-US"/>
@@ -2524,7 +2704,7 @@
         </w:rPr>
         <w:t>SDK assemblies</w:t>
       </w:r>
-      <w:bookmarkEnd w:id="17"/>
+      <w:bookmarkEnd w:id="19"/>
     </w:p>
     <w:p>
       <w:pPr>
@@ -2565,9 +2745,9 @@
           <w:szCs w:val="28"/>
         </w:rPr>
       </w:pPr>
-      <w:bookmarkStart w:id="18" w:name="_Toc191979985"/>
-      <w:bookmarkEnd w:id="14"/>
-      <w:bookmarkEnd w:id="15"/>
+      <w:bookmarkStart w:id="20" w:name="_Toc191979985"/>
+      <w:bookmarkEnd w:id="16"/>
+      <w:bookmarkEnd w:id="17"/>
       <w:r>
         <w:br w:type="page"/>
       </w:r>
@@ -2579,10 +2759,10 @@
           <w:lang w:val="en-US"/>
         </w:rPr>
       </w:pPr>
-      <w:bookmarkStart w:id="19" w:name="_Toc191979986"/>
-      <w:bookmarkStart w:id="20" w:name="_Toc318223497"/>
-      <w:bookmarkStart w:id="21" w:name="_Toc358122301"/>
-      <w:bookmarkEnd w:id="18"/>
+      <w:bookmarkStart w:id="21" w:name="_Toc191979986"/>
+      <w:bookmarkStart w:id="22" w:name="_Toc318223497"/>
+      <w:bookmarkStart w:id="23" w:name="_Toc375480970"/>
+      <w:bookmarkEnd w:id="20"/>
       <w:r>
         <w:rPr>
           <w:lang w:val="en-US"/>
@@ -2590,7 +2770,7 @@
         <w:lastRenderedPageBreak/>
         <w:t>User Interface / Layout (Design)</w:t>
       </w:r>
-      <w:bookmarkEnd w:id="21"/>
+      <w:bookmarkEnd w:id="23"/>
     </w:p>
     <w:p>
       <w:r>
@@ -2639,7 +2819,7 @@
           <w:lang w:val="en-US"/>
         </w:rPr>
       </w:pPr>
-      <w:bookmarkStart w:id="22" w:name="_Toc358122302"/>
+      <w:bookmarkStart w:id="24" w:name="_Toc375480971"/>
       <w:r>
         <w:rPr>
           <w:lang w:val="en-US"/>
@@ -2683,9 +2863,9 @@
         </w:rPr>
         <w:t>ntegration</w:t>
       </w:r>
-      <w:bookmarkEnd w:id="19"/>
-      <w:bookmarkEnd w:id="20"/>
+      <w:bookmarkEnd w:id="21"/>
       <w:bookmarkEnd w:id="22"/>
+      <w:bookmarkEnd w:id="24"/>
     </w:p>
     <w:p>
       <w:pPr>
@@ -2734,7 +2914,19 @@
         <w:rPr>
           <w:lang w:val="en-US"/>
         </w:rPr>
-        <w:t xml:space="preserve"> from default VS2012 phone application page</w:t>
+        <w:t xml:space="preserve"> from default </w:t>
+      </w:r>
+      <w:r>
+        <w:rPr>
+          <w:lang w:val="en-US"/>
+        </w:rPr>
+        <w:t>Visual Studio</w:t>
+      </w:r>
+      <w:r>
+        <w:rPr>
+          <w:lang w:val="en-US"/>
+        </w:rPr>
+        <w:t xml:space="preserve"> application page</w:t>
       </w:r>
       <w:r>
         <w:rPr>
@@ -3119,20 +3311,20 @@
           <w:lang w:val="en-US"/>
         </w:rPr>
       </w:pPr>
-      <w:bookmarkStart w:id="23" w:name="_Simple_Interstitial_ad"/>
-      <w:bookmarkStart w:id="24" w:name="_Simple_Interstitial_ad_1"/>
-      <w:bookmarkStart w:id="25" w:name="_Simple_Interstitial_ad_2"/>
-      <w:bookmarkStart w:id="26" w:name="_Interstitial_ad_integration"/>
-      <w:bookmarkStart w:id="27" w:name="_Interstitial_ad_integration_1"/>
-      <w:bookmarkStart w:id="28" w:name="_Interstitial_ad_integration_2"/>
-      <w:bookmarkStart w:id="29" w:name="_Toc191979987"/>
-      <w:bookmarkStart w:id="30" w:name="_Toc318223498"/>
-      <w:bookmarkEnd w:id="23"/>
-      <w:bookmarkEnd w:id="24"/>
+      <w:bookmarkStart w:id="25" w:name="_Simple_Interstitial_ad"/>
+      <w:bookmarkStart w:id="26" w:name="_Simple_Interstitial_ad_1"/>
+      <w:bookmarkStart w:id="27" w:name="_Simple_Interstitial_ad_2"/>
+      <w:bookmarkStart w:id="28" w:name="_Interstitial_ad_integration"/>
+      <w:bookmarkStart w:id="29" w:name="_Interstitial_ad_integration_1"/>
+      <w:bookmarkStart w:id="30" w:name="_Interstitial_ad_integration_2"/>
+      <w:bookmarkStart w:id="31" w:name="_Toc191979987"/>
+      <w:bookmarkStart w:id="32" w:name="_Toc318223498"/>
       <w:bookmarkEnd w:id="25"/>
       <w:bookmarkEnd w:id="26"/>
       <w:bookmarkEnd w:id="27"/>
       <w:bookmarkEnd w:id="28"/>
+      <w:bookmarkEnd w:id="29"/>
+      <w:bookmarkEnd w:id="30"/>
       <w:r>
         <w:rPr>
           <w:lang w:val="en-US"/>
@@ -3147,7 +3339,7 @@
           <w:lang w:val="en-US"/>
         </w:rPr>
       </w:pPr>
-      <w:bookmarkStart w:id="31" w:name="_Toc358122303"/>
+      <w:bookmarkStart w:id="33" w:name="_Toc375480972"/>
       <w:r>
         <w:rPr>
           <w:lang w:val="en-US"/>
@@ -3185,9 +3377,9 @@
         </w:rPr>
         <w:t>ntegration</w:t>
       </w:r>
-      <w:bookmarkEnd w:id="29"/>
-      <w:bookmarkEnd w:id="30"/>
       <w:bookmarkEnd w:id="31"/>
+      <w:bookmarkEnd w:id="32"/>
+      <w:bookmarkEnd w:id="33"/>
     </w:p>
     <w:p>
       <w:pPr>
@@ -3243,7 +3435,19 @@
         <w:rPr>
           <w:lang w:val="en-US"/>
         </w:rPr>
-        <w:t>XAML fragment from default VS2012 phone application page:</w:t>
+        <w:t xml:space="preserve">XAML fragment from default </w:t>
+      </w:r>
+      <w:r>
+        <w:rPr>
+          <w:lang w:val="en-US"/>
+        </w:rPr>
+        <w:t xml:space="preserve">Visual Studio </w:t>
+      </w:r>
+      <w:r>
+        <w:rPr>
+          <w:lang w:val="en-US"/>
+        </w:rPr>
+        <w:t>application page:</w:t>
       </w:r>
     </w:p>
     <w:tbl>
@@ -3571,16 +3775,16 @@
           <w:lang w:val="en-US"/>
         </w:rPr>
       </w:pPr>
-      <w:bookmarkStart w:id="32" w:name="_Customize_MASTAdView"/>
-      <w:bookmarkEnd w:id="32"/>
+      <w:bookmarkStart w:id="34" w:name="_Customize_MASTAdView"/>
+      <w:bookmarkEnd w:id="34"/>
       <w:r>
         <w:rPr>
           <w:lang w:val="en-US"/>
         </w:rPr>
         <w:br w:type="page"/>
       </w:r>
-      <w:bookmarkStart w:id="33" w:name="_Toc191979988"/>
-      <w:bookmarkStart w:id="34" w:name="_Toc358122304"/>
+      <w:bookmarkStart w:id="35" w:name="_Toc191979988"/>
+      <w:bookmarkStart w:id="36" w:name="_Toc375480973"/>
       <w:r>
         <w:rPr>
           <w:lang w:val="en-US"/>
@@ -3594,14 +3798,14 @@
         </w:rPr>
         <w:t>AdView</w:t>
       </w:r>
-      <w:bookmarkEnd w:id="33"/>
+      <w:bookmarkEnd w:id="35"/>
       <w:r>
         <w:rPr>
           <w:lang w:val="en-US"/>
         </w:rPr>
         <w:t xml:space="preserve"> Customization</w:t>
       </w:r>
-      <w:bookmarkEnd w:id="34"/>
+      <w:bookmarkEnd w:id="36"/>
     </w:p>
     <w:p>
       <w:pPr>
@@ -3610,195 +3814,18 @@
           <w:lang w:val="en-US"/>
         </w:rPr>
       </w:pPr>
-      <w:bookmarkStart w:id="35" w:name="_Toc191979989"/>
-      <w:bookmarkStart w:id="36" w:name="_Toc318223500"/>
-      <w:bookmarkStart w:id="37" w:name="_Toc340590064"/>
-      <w:bookmarkStart w:id="38" w:name="_Toc358122305"/>
+      <w:bookmarkStart w:id="37" w:name="_Toc191979989"/>
+      <w:bookmarkStart w:id="38" w:name="_Toc318223500"/>
+      <w:bookmarkStart w:id="39" w:name="_Toc340590064"/>
+      <w:bookmarkStart w:id="40" w:name="_Toc375480974"/>
       <w:r>
         <w:rPr>
           <w:lang w:val="en-US"/>
         </w:rPr>
         <w:t>Customize view appearance</w:t>
       </w:r>
-      <w:bookmarkEnd w:id="35"/>
-      <w:bookmarkEnd w:id="36"/>
       <w:bookmarkEnd w:id="37"/>
       <w:bookmarkEnd w:id="38"/>
-    </w:p>
-    <w:p>
-      <w:pPr>
-        <w:rPr>
-          <w:lang w:val="en-US"/>
-        </w:rPr>
-      </w:pPr>
-      <w:r>
-        <w:rPr>
-          <w:lang w:val="en-US"/>
-        </w:rPr>
-        <w:t xml:space="preserve">Ad links are opened in </w:t>
-      </w:r>
-      <w:r>
-        <w:rPr>
-          <w:lang w:val="en-US"/>
-        </w:rPr>
-        <w:t>the system browser</w:t>
-      </w:r>
-      <w:r>
-        <w:rPr>
-          <w:lang w:val="en-US"/>
-        </w:rPr>
-        <w:t xml:space="preserve"> by default.  To enable the internal browser set the </w:t>
-      </w:r>
-      <w:r>
-        <w:rPr>
-          <w:lang w:val="en-US"/>
-        </w:rPr>
-        <w:t>U</w:t>
-      </w:r>
-      <w:r>
-        <w:rPr>
-          <w:lang w:val="en-US"/>
-        </w:rPr>
-        <w:t>seInteralBrowser</w:t>
-      </w:r>
-      <w:r>
-        <w:rPr>
-          <w:lang w:val="en-US"/>
-        </w:rPr>
-        <w:t xml:space="preserve"> property to </w:t>
-      </w:r>
-      <w:r>
-        <w:rPr>
-          <w:lang w:val="en-US"/>
-        </w:rPr>
-        <w:t>true</w:t>
-      </w:r>
-      <w:r>
-        <w:rPr>
-          <w:lang w:val="en-US"/>
-        </w:rPr>
-        <w:t>.</w:t>
-      </w:r>
-    </w:p>
-    <w:p>
-      <w:pPr>
-        <w:rPr>
-          <w:lang w:val="en-US"/>
-        </w:rPr>
-      </w:pPr>
-      <w:r>
-        <w:rPr>
-          <w:lang w:val="en-US"/>
-        </w:rPr>
-        <w:t>D</w:t>
-      </w:r>
-      <w:r>
-        <w:rPr>
-          <w:lang w:val="en-US"/>
-        </w:rPr>
-        <w:t xml:space="preserve">efault </w:t>
-      </w:r>
-      <w:r>
-        <w:rPr>
-          <w:lang w:val="en-US"/>
-        </w:rPr>
-        <w:t>Field</w:t>
-      </w:r>
-      <w:r>
-        <w:rPr>
-          <w:lang w:val="en-US"/>
-        </w:rPr>
-        <w:t xml:space="preserve"> customization </w:t>
-      </w:r>
-      <w:r>
-        <w:rPr>
-          <w:lang w:val="en-US"/>
-        </w:rPr>
-        <w:t xml:space="preserve">such as animation, background color, </w:t>
-      </w:r>
-      <w:r>
-        <w:rPr>
-          <w:lang w:val="en-US"/>
-        </w:rPr>
-        <w:t>stretching</w:t>
-      </w:r>
-      <w:r>
-        <w:rPr>
-          <w:lang w:val="en-US"/>
-        </w:rPr>
-        <w:t xml:space="preserve"> masks, etc. can be used </w:t>
-      </w:r>
-      <w:r>
-        <w:rPr>
-          <w:lang w:val="en-US"/>
-        </w:rPr>
-        <w:t xml:space="preserve">on the MASTAdView instance.  Note that the MASTAdView instance itself a </w:t>
-      </w:r>
-      <w:r>
-        <w:rPr>
-          <w:lang w:val="en-US"/>
-        </w:rPr>
-        <w:t>Canvas</w:t>
-      </w:r>
-      <w:r>
-        <w:rPr>
-          <w:lang w:val="en-US"/>
-        </w:rPr>
-        <w:t>.</w:t>
-      </w:r>
-    </w:p>
-    <w:p>
-      <w:pPr>
-        <w:rPr>
-          <w:lang w:val="en-US"/>
-        </w:rPr>
-      </w:pPr>
-      <w:r>
-        <w:rPr>
-          <w:lang w:val="en-US"/>
-        </w:rPr>
-        <w:t xml:space="preserve">The MASTAdView instance allows direct access to the ad content container </w:t>
-      </w:r>
-      <w:r>
-        <w:rPr>
-          <w:lang w:val="en-US"/>
-        </w:rPr>
-        <w:t>fields</w:t>
-      </w:r>
-      <w:r>
-        <w:rPr>
-          <w:lang w:val="en-US"/>
-        </w:rPr>
-        <w:t xml:space="preserve">.  These </w:t>
-      </w:r>
-      <w:r>
-        <w:rPr>
-          <w:lang w:val="en-US"/>
-        </w:rPr>
-        <w:t>fields</w:t>
-      </w:r>
-      <w:r>
-        <w:rPr>
-          <w:lang w:val="en-US"/>
-        </w:rPr>
-        <w:t xml:space="preserve"> can be customized but should not have properties adjusted that would affect their behavior in the MASTAdView view.</w:t>
-      </w:r>
-    </w:p>
-    <w:p>
-      <w:pPr>
-        <w:pStyle w:val="Heading2"/>
-        <w:rPr>
-          <w:lang w:val="en-US"/>
-        </w:rPr>
-      </w:pPr>
-      <w:bookmarkStart w:id="39" w:name="_Toc340590065"/>
-      <w:bookmarkStart w:id="40" w:name="_Toc358122306"/>
-      <w:r>
-        <w:rPr>
-          <w:lang w:val="en-US"/>
-        </w:rPr>
-        <w:t>Customize ad network properties</w:t>
-      </w:r>
       <w:bookmarkEnd w:id="39"/>
       <w:bookmarkEnd w:id="40"/>
     </w:p>
@@ -3812,6 +3839,183 @@
         <w:rPr>
           <w:lang w:val="en-US"/>
         </w:rPr>
+        <w:t xml:space="preserve">Ad links are opened in </w:t>
+      </w:r>
+      <w:r>
+        <w:rPr>
+          <w:lang w:val="en-US"/>
+        </w:rPr>
+        <w:t>the system browser</w:t>
+      </w:r>
+      <w:r>
+        <w:rPr>
+          <w:lang w:val="en-US"/>
+        </w:rPr>
+        <w:t xml:space="preserve"> by default.  To enable the internal browser set the </w:t>
+      </w:r>
+      <w:r>
+        <w:rPr>
+          <w:lang w:val="en-US"/>
+        </w:rPr>
+        <w:t>U</w:t>
+      </w:r>
+      <w:r>
+        <w:rPr>
+          <w:lang w:val="en-US"/>
+        </w:rPr>
+        <w:t>seInteralBrowser</w:t>
+      </w:r>
+      <w:r>
+        <w:rPr>
+          <w:lang w:val="en-US"/>
+        </w:rPr>
+        <w:t xml:space="preserve"> property to </w:t>
+      </w:r>
+      <w:r>
+        <w:rPr>
+          <w:lang w:val="en-US"/>
+        </w:rPr>
+        <w:t>true</w:t>
+      </w:r>
+      <w:r>
+        <w:rPr>
+          <w:lang w:val="en-US"/>
+        </w:rPr>
+        <w:t>.</w:t>
+      </w:r>
+    </w:p>
+    <w:p>
+      <w:pPr>
+        <w:rPr>
+          <w:lang w:val="en-US"/>
+        </w:rPr>
+      </w:pPr>
+      <w:r>
+        <w:rPr>
+          <w:lang w:val="en-US"/>
+        </w:rPr>
+        <w:t>D</w:t>
+      </w:r>
+      <w:r>
+        <w:rPr>
+          <w:lang w:val="en-US"/>
+        </w:rPr>
+        <w:t xml:space="preserve">efault </w:t>
+      </w:r>
+      <w:r>
+        <w:rPr>
+          <w:lang w:val="en-US"/>
+        </w:rPr>
+        <w:t>Field</w:t>
+      </w:r>
+      <w:r>
+        <w:rPr>
+          <w:lang w:val="en-US"/>
+        </w:rPr>
+        <w:t xml:space="preserve"> customization </w:t>
+      </w:r>
+      <w:r>
+        <w:rPr>
+          <w:lang w:val="en-US"/>
+        </w:rPr>
+        <w:t xml:space="preserve">such as animation, background color, </w:t>
+      </w:r>
+      <w:r>
+        <w:rPr>
+          <w:lang w:val="en-US"/>
+        </w:rPr>
+        <w:t>stretching</w:t>
+      </w:r>
+      <w:r>
+        <w:rPr>
+          <w:lang w:val="en-US"/>
+        </w:rPr>
+        <w:t xml:space="preserve"> masks, etc. can be used </w:t>
+      </w:r>
+      <w:r>
+        <w:rPr>
+          <w:lang w:val="en-US"/>
+        </w:rPr>
+        <w:t xml:space="preserve">on the MASTAdView instance.  Note that the MASTAdView instance itself a </w:t>
+      </w:r>
+      <w:r>
+        <w:rPr>
+          <w:lang w:val="en-US"/>
+        </w:rPr>
+        <w:t>Canvas</w:t>
+      </w:r>
+      <w:r>
+        <w:rPr>
+          <w:lang w:val="en-US"/>
+        </w:rPr>
+        <w:t>.</w:t>
+      </w:r>
+    </w:p>
+    <w:p>
+      <w:pPr>
+        <w:rPr>
+          <w:lang w:val="en-US"/>
+        </w:rPr>
+      </w:pPr>
+      <w:r>
+        <w:rPr>
+          <w:lang w:val="en-US"/>
+        </w:rPr>
+        <w:t xml:space="preserve">The MASTAdView instance allows direct access to the ad content container </w:t>
+      </w:r>
+      <w:r>
+        <w:rPr>
+          <w:lang w:val="en-US"/>
+        </w:rPr>
+        <w:t>fields</w:t>
+      </w:r>
+      <w:r>
+        <w:rPr>
+          <w:lang w:val="en-US"/>
+        </w:rPr>
+        <w:t xml:space="preserve">.  These </w:t>
+      </w:r>
+      <w:r>
+        <w:rPr>
+          <w:lang w:val="en-US"/>
+        </w:rPr>
+        <w:t>fields</w:t>
+      </w:r>
+      <w:r>
+        <w:rPr>
+          <w:lang w:val="en-US"/>
+        </w:rPr>
+        <w:t xml:space="preserve"> can be customized but should not have properties adjusted that would affect their behavior in the MASTAdView view.</w:t>
+      </w:r>
+    </w:p>
+    <w:p>
+      <w:pPr>
+        <w:pStyle w:val="Heading2"/>
+        <w:rPr>
+          <w:lang w:val="en-US"/>
+        </w:rPr>
+      </w:pPr>
+      <w:bookmarkStart w:id="41" w:name="_Toc340590065"/>
+      <w:bookmarkStart w:id="42" w:name="_Toc375480975"/>
+      <w:r>
+        <w:rPr>
+          <w:lang w:val="en-US"/>
+        </w:rPr>
+        <w:t>Customize ad network properties</w:t>
+      </w:r>
+      <w:bookmarkEnd w:id="41"/>
+      <w:bookmarkEnd w:id="42"/>
+    </w:p>
+    <w:p>
+      <w:pPr>
+        <w:rPr>
+          <w:lang w:val="en-US"/>
+        </w:rPr>
+      </w:pPr>
+      <w:r>
+        <w:rPr>
+          <w:lang w:val="en-US"/>
+        </w:rPr>
         <w:t>By default the Mocean ad network is used.  To use</w:t>
       </w:r>
       <w:r>
@@ -3894,7 +4098,7 @@
         </w:rPr>
         <w:t xml:space="preserve">  The ad request parameters can be found here: </w:t>
       </w:r>
-      <w:hyperlink r:id="rId13" w:history="1">
+      <w:hyperlink r:id="rId14" w:history="1">
         <w:r>
           <w:rPr>
             <w:rStyle w:val="Hyperlink"/>
@@ -3914,19 +4118,7 @@
         <w:rPr>
           <w:lang w:val="en-US"/>
         </w:rPr>
-        <w:t xml:space="preserve">XAML fragment </w:t>
-      </w:r>
-      <w:r>
-        <w:rPr>
-          <w:lang w:val="en-US"/>
-        </w:rPr>
-        <w:t>for setting a custom parameter</w:t>
-      </w:r>
-      <w:r>
-        <w:rPr>
-          <w:lang w:val="en-US"/>
-        </w:rPr>
-        <w:t>:</w:t>
+        <w:t>XAML fragment for setting a custom parameter:</w:t>
       </w:r>
     </w:p>
     <w:tbl>
@@ -3995,15 +4187,7 @@
                 <w:szCs w:val="20"/>
               </w:rPr>
               <w:br/>
-              <w:t xml:space="preserve">    &lt;mast:MASTAdView x:Name="adView" Zone="88269"</w:t>
-            </w:r>
-            <w:r>
-              <w:rPr>
-                <w:rFonts w:ascii="Courier New" w:hAnsi="Courier New" w:cs="Courier New"/>
-                <w:sz w:val="20"/>
-                <w:szCs w:val="20"/>
-              </w:rPr>
-              <w:t xml:space="preserve"> </w:t>
+              <w:t xml:space="preserve">    &lt;mast:MASTAdView x:Name="adView" Zone="88269" </w:t>
             </w:r>
             <w:r>
               <w:rPr>
@@ -4012,23 +4196,7 @@
                 <w:szCs w:val="20"/>
               </w:rPr>
               <w:br/>
-              <w:t xml:space="preserve">      </w:t>
-            </w:r>
-            <w:r>
-              <w:rPr>
-                <w:rFonts w:ascii="Courier New" w:hAnsi="Courier New" w:cs="Courier New"/>
-                <w:sz w:val="20"/>
-                <w:szCs w:val="20"/>
-              </w:rPr>
-              <w:t>HorizontalAlignment="Stretch" Height="50"</w:t>
-            </w:r>
-            <w:r>
-              <w:rPr>
-                <w:rFonts w:ascii="Courier New" w:hAnsi="Courier New" w:cs="Courier New"/>
-                <w:sz w:val="20"/>
-                <w:szCs w:val="20"/>
-              </w:rPr>
-              <w:t>&gt;</w:t>
+              <w:t xml:space="preserve">      HorizontalAlignment="Stretch" Height="50"&gt;</w:t>
             </w:r>
             <w:r>
               <w:rPr>
@@ -4037,15 +4205,7 @@
                 <w:szCs w:val="20"/>
               </w:rPr>
               <w:br/>
-              <w:t xml:space="preserve">      </w:t>
-            </w:r>
-            <w:r>
-              <w:rPr>
-                <w:rFonts w:ascii="Courier New" w:hAnsi="Courier New" w:cs="Courier New"/>
-                <w:sz w:val="20"/>
-                <w:szCs w:val="20"/>
-              </w:rPr>
-              <w:t>&lt;mast:MASTAdView.AdRequestParameters&gt;</w:t>
+              <w:t xml:space="preserve">      &lt;mast:MASTAdView.AdRequestParameters&gt;</w:t>
             </w:r>
             <w:r>
               <w:rPr>
@@ -4135,8 +4295,6 @@
             </w:r>
           </w:p>
         </w:tc>
-        <w:bookmarkStart w:id="41" w:name="_GoBack"/>
-        <w:bookmarkEnd w:id="41"/>
       </w:tr>
     </w:tbl>
     <w:p>
@@ -4149,10 +4307,7 @@
         </w:rPr>
       </w:pPr>
       <w:r>
-        <w:t xml:space="preserve">MASTAdView </w:t>
-      </w:r>
-      <w:r>
-        <w:t>custom parameter setting: customParameterName=”customParameterValue”</w:t>
+        <w:t>MASTAdView custom parameter setting: customParameterName=”customParameterValue”</w:t>
       </w:r>
     </w:p>
     <w:p>
@@ -4169,8 +4324,8 @@
           <w:lang w:val="en-US"/>
         </w:rPr>
       </w:pPr>
-      <w:bookmarkStart w:id="42" w:name="_Toc340590066"/>
-      <w:bookmarkStart w:id="43" w:name="_Toc358122307"/>
+      <w:bookmarkStart w:id="43" w:name="_Toc340590066"/>
+      <w:bookmarkStart w:id="44" w:name="_Toc375480976"/>
       <w:r>
         <w:rPr>
           <w:lang w:val="en-US"/>
@@ -4178,8 +4333,8 @@
         <w:lastRenderedPageBreak/>
         <w:t>Location detection</w:t>
       </w:r>
-      <w:bookmarkEnd w:id="42"/>
       <w:bookmarkEnd w:id="43"/>
+      <w:bookmarkEnd w:id="44"/>
     </w:p>
     <w:p>
       <w:pPr>
@@ -4296,7 +4451,7 @@
           <w:lang w:val="en-US"/>
         </w:rPr>
       </w:pPr>
-      <w:bookmarkStart w:id="44" w:name="_Toc191979994"/>
+      <w:bookmarkStart w:id="45" w:name="_Toc191979994"/>
       <w:r>
         <w:rPr>
           <w:lang w:val="en-US"/>
@@ -4311,7 +4466,7 @@
           <w:lang w:val="en-US"/>
         </w:rPr>
       </w:pPr>
-      <w:bookmarkStart w:id="45" w:name="_Toc358122308"/>
+      <w:bookmarkStart w:id="46" w:name="_Toc375480977"/>
       <w:r>
         <w:rPr>
           <w:lang w:val="en-US"/>
@@ -4325,14 +4480,14 @@
         </w:rPr>
         <w:t xml:space="preserve"> </w:t>
       </w:r>
-      <w:bookmarkEnd w:id="44"/>
+      <w:bookmarkEnd w:id="45"/>
       <w:r>
         <w:rPr>
           <w:lang w:val="en-US"/>
         </w:rPr>
         <w:t>Updates</w:t>
       </w:r>
-      <w:bookmarkEnd w:id="45"/>
+      <w:bookmarkEnd w:id="46"/>
     </w:p>
     <w:p>
       <w:pPr>
@@ -4457,8 +4612,8 @@
           <w:lang w:val="en-US"/>
         </w:rPr>
       </w:pPr>
-      <w:bookmarkStart w:id="46" w:name="_Toc191979995"/>
-      <w:bookmarkStart w:id="47" w:name="_Toc358122309"/>
+      <w:bookmarkStart w:id="47" w:name="_Toc191979995"/>
+      <w:bookmarkStart w:id="48" w:name="_Toc375480978"/>
       <w:r>
         <w:rPr>
           <w:lang w:val="en-US"/>
@@ -4471,7 +4626,7 @@
         </w:rPr>
         <w:t>Updates and Failures</w:t>
       </w:r>
-      <w:bookmarkEnd w:id="47"/>
+      <w:bookmarkEnd w:id="48"/>
     </w:p>
     <w:p>
       <w:pPr>
@@ -4600,15 +4755,15 @@
           <w:lang w:val="en-US"/>
         </w:rPr>
       </w:pPr>
-      <w:bookmarkStart w:id="48" w:name="_Toc358122310"/>
+      <w:bookmarkStart w:id="49" w:name="_Toc375480979"/>
       <w:r>
         <w:rPr>
           <w:lang w:val="en-US"/>
         </w:rPr>
         <w:t>Troubleshooting</w:t>
       </w:r>
-      <w:bookmarkEnd w:id="46"/>
-      <w:bookmarkEnd w:id="48"/>
+      <w:bookmarkEnd w:id="47"/>
+      <w:bookmarkEnd w:id="49"/>
     </w:p>
     <w:p>
       <w:pPr>
@@ -4618,8 +4773,8 @@
           <w:lang w:val="en-US"/>
         </w:rPr>
       </w:pPr>
-      <w:bookmarkStart w:id="49" w:name="_Toc340590070"/>
-      <w:bookmarkStart w:id="50" w:name="_Toc358122311"/>
+      <w:bookmarkStart w:id="50" w:name="_Toc340590070"/>
+      <w:bookmarkStart w:id="51" w:name="_Toc375480980"/>
       <w:r>
         <w:rPr>
           <w:shd w:val="clear" w:color="auto" w:fill="FFFFFF"/>
@@ -4627,8 +4782,8 @@
         </w:rPr>
         <w:t>Ad content loading issues</w:t>
       </w:r>
-      <w:bookmarkEnd w:id="49"/>
       <w:bookmarkEnd w:id="50"/>
+      <w:bookmarkEnd w:id="51"/>
     </w:p>
     <w:p>
       <w:pPr>
@@ -4808,7 +4963,7 @@
           <w:lang w:val="en-US"/>
         </w:rPr>
       </w:pPr>
-      <w:bookmarkStart w:id="51" w:name="_Toc358122312"/>
+      <w:bookmarkStart w:id="52" w:name="_Toc375480981"/>
       <w:r>
         <w:rPr>
           <w:lang w:val="en-US"/>
@@ -4816,7 +4971,7 @@
         <w:lastRenderedPageBreak/>
         <w:t>Next Steps</w:t>
       </w:r>
-      <w:bookmarkEnd w:id="51"/>
+      <w:bookmarkEnd w:id="52"/>
     </w:p>
     <w:p>
       <w:r>
@@ -4837,7 +4992,7 @@
       <w:r>
         <w:t xml:space="preserve"> Both the sample app and the SDK itself are available in source code form from: </w:t>
       </w:r>
-      <w:hyperlink r:id="rId14" w:history="1">
+      <w:hyperlink r:id="rId15" w:history="1">
         <w:r>
           <w:rPr>
             <w:rStyle w:val="Hyperlink"/>
@@ -4845,7 +5000,7 @@
           <w:t>http://code.google.com/p/mocean-sdk-windows-phone/</w:t>
         </w:r>
       </w:hyperlink>
-      <w:hyperlink r:id="rId15" w:history="1"/>
+      <w:hyperlink r:id="rId16" w:history="1"/>
       <w:r>
         <w:t>.</w:t>
       </w:r>
@@ -4865,7 +5020,7 @@
       <w:r>
         <w:t xml:space="preserve">dditional documentation, information, and other supported platforms on our developer wiki at: </w:t>
       </w:r>
-      <w:hyperlink r:id="rId16" w:history="1">
+      <w:hyperlink r:id="rId17" w:history="1">
         <w:r>
           <w:rPr>
             <w:rStyle w:val="Hyperlink"/>
@@ -4878,10 +5033,10 @@
       </w:r>
     </w:p>
     <w:sectPr>
-      <w:headerReference w:type="default" r:id="rId17"/>
-      <w:footerReference w:type="default" r:id="rId18"/>
-      <w:headerReference w:type="first" r:id="rId19"/>
-      <w:footerReference w:type="first" r:id="rId20"/>
+      <w:headerReference w:type="default" r:id="rId18"/>
+      <w:footerReference w:type="default" r:id="rId19"/>
+      <w:headerReference w:type="first" r:id="rId20"/>
+      <w:footerReference w:type="first" r:id="rId21"/>
       <w:pgSz w:w="11906" w:h="16838"/>
       <w:pgMar w:top="1134" w:right="850" w:bottom="1134" w:left="1701" w:header="708" w:footer="708" w:gutter="0"/>
       <w:cols w:space="708"/>
@@ -11108,7 +11263,7 @@
 </file>
 
 <file path=customXml/itemProps2.xml><?xml version="1.0" encoding="utf-8"?>
-<ds:datastoreItem xmlns:ds="http://schemas.openxmlformats.org/officeDocument/2006/customXml" ds:itemID="{7D7E2D30-12E0-4BF6-85A9-3CC003FF5F6D}">
+<ds:datastoreItem xmlns:ds="http://schemas.openxmlformats.org/officeDocument/2006/customXml" ds:itemID="{265B7A4F-3920-428A-AFA2-1CCA13127184}">
   <ds:schemaRefs>
     <ds:schemaRef ds:uri="http://schemas.openxmlformats.org/officeDocument/2006/bibliography"/>
   </ds:schemaRefs>

</xml_diff>

<commit_message>
Updated documentation relating to implementation changes and location detection.
</commit_message>
<xml_diff>
--- a/Documentation/Developer Guide.docx
+++ b/Documentation/Developer Guide.docx
@@ -146,21 +146,7 @@
           <w:rFonts w:ascii="Calibri" w:hAnsi="Calibri" w:cs="Calibri"/>
           <w:lang w:val="en-US"/>
         </w:rPr>
-        <w:t xml:space="preserve"> </w:t>
-      </w:r>
-      <w:r>
-        <w:rPr>
-          <w:rFonts w:ascii="Calibri" w:hAnsi="Calibri" w:cs="Calibri"/>
-          <w:lang w:val="en-US"/>
-        </w:rPr>
-        <w:t xml:space="preserve">SDK </w:t>
-      </w:r>
-      <w:r>
-        <w:rPr>
-          <w:rFonts w:ascii="Calibri" w:hAnsi="Calibri" w:cs="Calibri"/>
-          <w:lang w:val="en-US"/>
-        </w:rPr>
-        <w:t xml:space="preserve">Version </w:t>
+        <w:t xml:space="preserve"> Version </w:t>
       </w:r>
       <w:r>
         <w:rPr>
@@ -252,8 +238,6 @@
       <w:r>
         <w:fldChar w:fldCharType="separate"/>
       </w:r>
-      <w:bookmarkStart w:id="2" w:name="_GoBack"/>
-      <w:bookmarkEnd w:id="2"/>
       <w:r>
         <w:rPr>
           <w:noProof/>
@@ -1657,8 +1641,8 @@
         </w:rPr>
         <w:br w:type="page"/>
       </w:r>
-      <w:bookmarkStart w:id="3" w:name="_Toc191979974"/>
-      <w:bookmarkStart w:id="4" w:name="_Toc375480961"/>
+      <w:bookmarkStart w:id="2" w:name="_Toc191979974"/>
+      <w:bookmarkStart w:id="3" w:name="_Toc375480961"/>
       <w:r>
         <w:rPr>
           <w:lang w:val="en-US"/>
@@ -1678,28 +1662,86 @@
         </w:rPr>
         <w:t xml:space="preserve">ew in </w:t>
       </w:r>
+      <w:bookmarkEnd w:id="2"/>
+      <w:r>
+        <w:rPr>
+          <w:lang w:val="en-US"/>
+        </w:rPr>
+        <w:t>3.</w:t>
+      </w:r>
+      <w:r>
+        <w:rPr>
+          <w:lang w:val="en-US"/>
+        </w:rPr>
+        <w:t>1</w:t>
+      </w:r>
       <w:bookmarkEnd w:id="3"/>
-      <w:r>
-        <w:rPr>
-          <w:lang w:val="en-US"/>
-        </w:rPr>
-        <w:t>3.</w:t>
-      </w:r>
-      <w:r>
-        <w:rPr>
-          <w:lang w:val="en-US"/>
-        </w:rPr>
-        <w:t>1</w:t>
+    </w:p>
+    <w:p>
+      <w:pPr>
+        <w:pStyle w:val="xxx"/>
+      </w:pPr>
+      <w:bookmarkStart w:id="4" w:name="_Toc191979975"/>
+      <w:r>
+        <w:t>Code and projects split into common, phone and store</w:t>
+      </w:r>
+    </w:p>
+    <w:p>
+      <w:pPr>
+        <w:pStyle w:val="xxx"/>
+      </w:pPr>
+      <w:r>
+        <w:t>No longer supports Windows Phone versions lower than 8.0</w:t>
+      </w:r>
+    </w:p>
+    <w:p>
+      <w:pPr>
+        <w:pStyle w:val="xxx"/>
+      </w:pPr>
+      <w:r>
+        <w:t>Animated GIF is supported only with Windows Phone</w:t>
+      </w:r>
+    </w:p>
+    <w:p>
+      <w:pPr>
+        <w:pStyle w:val="xxx"/>
+      </w:pPr>
+      <w:r>
+        <w:t>Event handler signatures were updated for more portable code between</w:t>
+      </w:r>
+      <w:r>
+        <w:t xml:space="preserve"> </w:t>
+      </w:r>
+      <w:bookmarkStart w:id="5" w:name="_GoBack"/>
+      <w:bookmarkEnd w:id="5"/>
+      <w:r>
+        <w:t>platforms</w:t>
+      </w:r>
+    </w:p>
+    <w:p>
+      <w:pPr>
+        <w:pStyle w:val="Heading1"/>
+        <w:rPr>
+          <w:lang w:val="en-US"/>
+        </w:rPr>
+      </w:pPr>
+      <w:bookmarkStart w:id="6" w:name="_Toc375480962"/>
+      <w:r>
+        <w:rPr>
+          <w:lang w:val="en-US"/>
+        </w:rPr>
+        <w:t>Implementation Changes</w:t>
       </w:r>
       <w:bookmarkEnd w:id="4"/>
+      <w:bookmarkEnd w:id="6"/>
     </w:p>
     <w:p>
       <w:pPr>
         <w:pStyle w:val="xxx"/>
       </w:pPr>
-      <w:bookmarkStart w:id="5" w:name="_Toc191979975"/>
-      <w:r>
-        <w:t>Code and projects split into common, phone and store</w:t>
+      <w:bookmarkStart w:id="7" w:name="_Toc191979978"/>
+      <w:r>
+        <w:t>Windows Phone versions prior to 8.0 are no longer supported by the SDK.</w:t>
       </w:r>
     </w:p>
     <w:p>
@@ -1707,15 +1749,78 @@
         <w:pStyle w:val="xxx"/>
       </w:pPr>
       <w:r>
-        <w:t>No longer supports Windows Phone versions lower than 8.0</w:t>
-      </w:r>
+        <w:t>The 3.1 SDK interface on Windows Phone should be compatible with Phone applications developed under 3.0.</w:t>
+      </w:r>
+    </w:p>
+    <w:p>
+      <w:pPr>
+        <w:pStyle w:val="Heading1"/>
+        <w:rPr>
+          <w:lang w:val="en-US"/>
+        </w:rPr>
+      </w:pPr>
+      <w:bookmarkStart w:id="8" w:name="_Toc375480963"/>
+      <w:r>
+        <w:rPr>
+          <w:lang w:val="en-US"/>
+        </w:rPr>
+        <w:t>System Requirements</w:t>
+      </w:r>
+      <w:bookmarkEnd w:id="7"/>
+      <w:r>
+        <w:rPr>
+          <w:lang w:val="en-US"/>
+        </w:rPr>
+        <w:t xml:space="preserve"> - Phone</w:t>
+      </w:r>
+      <w:bookmarkEnd w:id="8"/>
     </w:p>
     <w:p>
       <w:pPr>
         <w:pStyle w:val="xxx"/>
       </w:pPr>
       <w:r>
-        <w:t>Animated GIF is supported only with Windows Phone</w:t>
+        <w:t>Windows Phone</w:t>
+      </w:r>
+      <w:r>
+        <w:t xml:space="preserve"> </w:t>
+      </w:r>
+      <w:r>
+        <w:t xml:space="preserve">8 </w:t>
+      </w:r>
+      <w:r>
+        <w:t>development environment (</w:t>
+      </w:r>
+      <w:r>
+        <w:t>Visual Studio 2012</w:t>
+      </w:r>
+      <w:r>
+        <w:t xml:space="preserve"> or Express</w:t>
+      </w:r>
+      <w:r>
+        <w:t>)</w:t>
+      </w:r>
+    </w:p>
+    <w:p>
+      <w:pPr>
+        <w:pStyle w:val="xxx"/>
+      </w:pPr>
+      <w:r>
+        <w:t>Windows Phone</w:t>
+      </w:r>
+      <w:r>
+        <w:t xml:space="preserve"> SDK </w:t>
+      </w:r>
+      <w:r>
+        <w:t>8</w:t>
+      </w:r>
+    </w:p>
+    <w:p>
+      <w:pPr>
+        <w:pStyle w:val="xxx"/>
+      </w:pPr>
+      <w:r>
+        <w:t>Applications can target Windows 8</w:t>
       </w:r>
     </w:p>
     <w:p>
@@ -1725,23 +1830,33 @@
           <w:lang w:val="en-US"/>
         </w:rPr>
       </w:pPr>
-      <w:bookmarkStart w:id="6" w:name="_Toc375480962"/>
-      <w:r>
-        <w:rPr>
-          <w:lang w:val="en-US"/>
-        </w:rPr>
-        <w:t>Implementation Changes</w:t>
-      </w:r>
-      <w:bookmarkEnd w:id="5"/>
-      <w:bookmarkEnd w:id="6"/>
+      <w:bookmarkStart w:id="9" w:name="_Toc375480964"/>
+      <w:r>
+        <w:rPr>
+          <w:lang w:val="en-US"/>
+        </w:rPr>
+        <w:t>System Requirements</w:t>
+      </w:r>
+      <w:r>
+        <w:rPr>
+          <w:lang w:val="en-US"/>
+        </w:rPr>
+        <w:t xml:space="preserve"> - Store</w:t>
+      </w:r>
+      <w:bookmarkEnd w:id="9"/>
     </w:p>
     <w:p>
       <w:pPr>
         <w:pStyle w:val="xxx"/>
       </w:pPr>
-      <w:bookmarkStart w:id="7" w:name="_Toc191979978"/>
-      <w:r>
-        <w:t>Windows Phone versions prior to 8.0 are no longer supported by the SDK.</w:t>
+      <w:r>
+        <w:t>Windows 8.1 development environment (Visual Studio 2013</w:t>
+      </w:r>
+      <w:r>
+        <w:t xml:space="preserve"> or Express</w:t>
+      </w:r>
+      <w:r>
+        <w:t>)</w:t>
       </w:r>
     </w:p>
     <w:p>
@@ -1749,136 +1864,15 @@
         <w:pStyle w:val="xxx"/>
       </w:pPr>
       <w:r>
-        <w:t>The 3.1 SDK interface on Windows Phone should be compatible with Phone applications developed under 3.0.</w:t>
-      </w:r>
-    </w:p>
-    <w:p>
-      <w:pPr>
-        <w:pStyle w:val="Heading1"/>
-        <w:rPr>
-          <w:lang w:val="en-US"/>
-        </w:rPr>
-      </w:pPr>
-      <w:bookmarkStart w:id="8" w:name="_Toc375480963"/>
-      <w:r>
-        <w:rPr>
-          <w:lang w:val="en-US"/>
-        </w:rPr>
-        <w:t>System Requirements</w:t>
-      </w:r>
-      <w:bookmarkEnd w:id="7"/>
-      <w:r>
-        <w:rPr>
-          <w:lang w:val="en-US"/>
-        </w:rPr>
-        <w:t xml:space="preserve"> - Phone</w:t>
-      </w:r>
-      <w:bookmarkEnd w:id="8"/>
+        <w:t>Windows SDK 8.1</w:t>
+      </w:r>
     </w:p>
     <w:p>
       <w:pPr>
         <w:pStyle w:val="xxx"/>
       </w:pPr>
       <w:r>
-        <w:t>Windows Phone</w:t>
-      </w:r>
-      <w:r>
-        <w:t xml:space="preserve"> </w:t>
-      </w:r>
-      <w:r>
-        <w:t xml:space="preserve">8 </w:t>
-      </w:r>
-      <w:r>
-        <w:t>development environment (</w:t>
-      </w:r>
-      <w:r>
-        <w:t>Visual Studio 2012)</w:t>
-      </w:r>
-    </w:p>
-    <w:p>
-      <w:pPr>
-        <w:pStyle w:val="xxx"/>
-      </w:pPr>
-      <w:r>
-        <w:t>Windows Phone</w:t>
-      </w:r>
-      <w:r>
-        <w:t xml:space="preserve"> SDK </w:t>
-      </w:r>
-      <w:r>
-        <w:t>8</w:t>
-      </w:r>
-    </w:p>
-    <w:p>
-      <w:pPr>
-        <w:pStyle w:val="xxx"/>
-      </w:pPr>
-      <w:r>
-        <w:t>Applications can target Windows 8</w:t>
-      </w:r>
-    </w:p>
-    <w:p>
-      <w:pPr>
-        <w:pStyle w:val="Heading1"/>
-        <w:rPr>
-          <w:lang w:val="en-US"/>
-        </w:rPr>
-      </w:pPr>
-      <w:bookmarkStart w:id="9" w:name="_Toc375480964"/>
-      <w:r>
-        <w:rPr>
-          <w:lang w:val="en-US"/>
-        </w:rPr>
-        <w:t>System Requirements</w:t>
-      </w:r>
-      <w:r>
-        <w:rPr>
-          <w:lang w:val="en-US"/>
-        </w:rPr>
-        <w:t xml:space="preserve"> - Store</w:t>
-      </w:r>
-      <w:bookmarkEnd w:id="9"/>
-    </w:p>
-    <w:p>
-      <w:pPr>
-        <w:pStyle w:val="xxx"/>
-      </w:pPr>
-      <w:r>
-        <w:t>Windows 8</w:t>
-      </w:r>
-      <w:r>
-        <w:t>.1</w:t>
-      </w:r>
-      <w:r>
-        <w:t xml:space="preserve"> development environment (</w:t>
-      </w:r>
-      <w:r>
-        <w:t>Visual Studio 2013</w:t>
-      </w:r>
-      <w:r>
-        <w:t>)</w:t>
-      </w:r>
-    </w:p>
-    <w:p>
-      <w:pPr>
-        <w:pStyle w:val="xxx"/>
-      </w:pPr>
-      <w:r>
-        <w:t>Windows SDK 8</w:t>
-      </w:r>
-      <w:r>
-        <w:t>.1</w:t>
-      </w:r>
-    </w:p>
-    <w:p>
-      <w:pPr>
-        <w:pStyle w:val="xxx"/>
-      </w:pPr>
-      <w:r>
-        <w:t>Applications can target Windows 8</w:t>
-      </w:r>
-      <w:r>
-        <w:t>.1</w:t>
+        <w:t>Applications can target Windows 8.1</w:t>
       </w:r>
     </w:p>
     <w:p>
@@ -1996,19 +1990,7 @@
           <w:rPr>
             <w:rStyle w:val="Hyperlink"/>
           </w:rPr>
-          <w:t>http://developer.w</w:t>
-        </w:r>
-        <w:r>
-          <w:rPr>
-            <w:rStyle w:val="Hyperlink"/>
-          </w:rPr>
-          <w:t>i</w:t>
-        </w:r>
-        <w:r>
-          <w:rPr>
-            <w:rStyle w:val="Hyperlink"/>
-          </w:rPr>
-          <w:t>ndowsphone.com/</w:t>
+          <w:t>http://developer.windowsphone.com/</w:t>
         </w:r>
       </w:hyperlink>
       <w:r>
@@ -2026,21 +2008,7 @@
             <w:rStyle w:val="Hyperlink"/>
             <w:lang w:val="en-US"/>
           </w:rPr>
-          <w:t>http://msdn.microsoft.co</w:t>
-        </w:r>
-        <w:r>
-          <w:rPr>
-            <w:rStyle w:val="Hyperlink"/>
-            <w:lang w:val="en-US"/>
-          </w:rPr>
-          <w:t>m</w:t>
-        </w:r>
-        <w:r>
-          <w:rPr>
-            <w:rStyle w:val="Hyperlink"/>
-            <w:lang w:val="en-US"/>
-          </w:rPr>
-          <w:t>/en-US/windows/apps/</w:t>
+          <w:t>http://msdn.microsoft.com/en-US/windows/apps/</w:t>
         </w:r>
       </w:hyperlink>
       <w:r>
@@ -2208,6 +2176,19 @@
     <w:p>
       <w:pPr>
         <w:pStyle w:val="xxx"/>
+        <w:numPr>
+          <w:ilvl w:val="0"/>
+          <w:numId w:val="0"/>
+        </w:numPr>
+        <w:ind w:left="720"/>
+      </w:pPr>
+      <w:r>
+        <w:t>Exception: Two-part expand ads do not support a full MRAID bridge in JavaScript.  This is due to the underlying web control on both Windows Phone and Windows.</w:t>
+      </w:r>
+    </w:p>
+    <w:p>
+      <w:pPr>
+        <w:pStyle w:val="xxx"/>
         <w:rPr>
           <w:b/>
         </w:rPr>
@@ -2641,9 +2622,9 @@
         </w:rPr>
       </w:pPr>
       <w:bookmarkStart w:id="15" w:name="_Toc340590053"/>
-      <w:bookmarkStart w:id="16" w:name="_Toc191979981"/>
-      <w:bookmarkStart w:id="17" w:name="_Toc318223492"/>
-      <w:bookmarkStart w:id="18" w:name="_Toc375480968"/>
+      <w:bookmarkStart w:id="16" w:name="_Toc375480968"/>
+      <w:bookmarkStart w:id="17" w:name="_Toc191979981"/>
+      <w:bookmarkStart w:id="18" w:name="_Toc318223492"/>
       <w:r>
         <w:rPr>
           <w:lang w:val="en-US"/>
@@ -2651,7 +2632,7 @@
         <w:t>SDK Integration Methods</w:t>
       </w:r>
       <w:bookmarkEnd w:id="15"/>
-      <w:bookmarkEnd w:id="18"/>
+      <w:bookmarkEnd w:id="16"/>
     </w:p>
     <w:p>
       <w:pPr>
@@ -2746,8 +2727,8 @@
         </w:rPr>
       </w:pPr>
       <w:bookmarkStart w:id="20" w:name="_Toc191979985"/>
-      <w:bookmarkEnd w:id="16"/>
       <w:bookmarkEnd w:id="17"/>
+      <w:bookmarkEnd w:id="18"/>
       <w:r>
         <w:br w:type="page"/>
       </w:r>
@@ -2759,9 +2740,9 @@
           <w:lang w:val="en-US"/>
         </w:rPr>
       </w:pPr>
-      <w:bookmarkStart w:id="21" w:name="_Toc191979986"/>
-      <w:bookmarkStart w:id="22" w:name="_Toc318223497"/>
-      <w:bookmarkStart w:id="23" w:name="_Toc375480970"/>
+      <w:bookmarkStart w:id="21" w:name="_Toc375480970"/>
+      <w:bookmarkStart w:id="22" w:name="_Toc191979986"/>
+      <w:bookmarkStart w:id="23" w:name="_Toc318223497"/>
       <w:bookmarkEnd w:id="20"/>
       <w:r>
         <w:rPr>
@@ -2770,7 +2751,7 @@
         <w:lastRenderedPageBreak/>
         <w:t>User Interface / Layout (Design)</w:t>
       </w:r>
-      <w:bookmarkEnd w:id="23"/>
+      <w:bookmarkEnd w:id="21"/>
     </w:p>
     <w:p>
       <w:r>
@@ -2863,8 +2844,8 @@
         </w:rPr>
         <w:t>ntegration</w:t>
       </w:r>
-      <w:bookmarkEnd w:id="21"/>
       <w:bookmarkEnd w:id="22"/>
+      <w:bookmarkEnd w:id="23"/>
       <w:bookmarkEnd w:id="24"/>
     </w:p>
     <w:p>
@@ -3906,7 +3887,13 @@
         <w:rPr>
           <w:lang w:val="en-US"/>
         </w:rPr>
-        <w:t>Field</w:t>
+        <w:t>f</w:t>
+      </w:r>
+      <w:r>
+        <w:rPr>
+          <w:lang w:val="en-US"/>
+        </w:rPr>
+        <w:t>ield</w:t>
       </w:r>
       <w:r>
         <w:rPr>
@@ -4354,12 +4341,28 @@
         </w:rPr>
         <w:t xml:space="preserve">Windows Phone </w:t>
       </w:r>
+      <w:proofErr w:type="spellStart"/>
       <w:r>
         <w:rPr>
           <w:lang w:val="en-US"/>
         </w:rPr>
         <w:t>System.Device.Location</w:t>
       </w:r>
+      <w:proofErr w:type="spellEnd"/>
+      <w:r>
+        <w:rPr>
+          <w:lang w:val="en-US"/>
+        </w:rPr>
+        <w:t xml:space="preserve"> or the Windows </w:t>
+      </w:r>
+      <w:proofErr w:type="spellStart"/>
+      <w:r>
+        <w:rPr>
+          <w:lang w:val="en-US"/>
+        </w:rPr>
+        <w:t>Windows.Devices.Geolocation</w:t>
+      </w:r>
+      <w:proofErr w:type="spellEnd"/>
       <w:r>
         <w:rPr>
           <w:lang w:val="en-US"/>
@@ -4433,7 +4436,14 @@
           <w:color w:val="000000"/>
           <w:lang w:val="en-US"/>
         </w:rPr>
-        <w:t xml:space="preserve"> </w:t>
+        <w:t xml:space="preserve">  This is highly recommended for applications that already obtain location information as it may reduce power consumption</w:t>
+      </w:r>
+      <w:r>
+        <w:rPr>
+          <w:color w:val="000000"/>
+          <w:lang w:val="en-US"/>
+        </w:rPr>
+        <w:t>.</w:t>
       </w:r>
     </w:p>
     <w:p>
@@ -4612,8 +4622,8 @@
           <w:lang w:val="en-US"/>
         </w:rPr>
       </w:pPr>
-      <w:bookmarkStart w:id="47" w:name="_Toc191979995"/>
-      <w:bookmarkStart w:id="48" w:name="_Toc375480978"/>
+      <w:bookmarkStart w:id="47" w:name="_Toc375480978"/>
+      <w:bookmarkStart w:id="48" w:name="_Toc191979995"/>
       <w:r>
         <w:rPr>
           <w:lang w:val="en-US"/>
@@ -4626,7 +4636,7 @@
         </w:rPr>
         <w:t>Updates and Failures</w:t>
       </w:r>
-      <w:bookmarkEnd w:id="48"/>
+      <w:bookmarkEnd w:id="47"/>
     </w:p>
     <w:p>
       <w:pPr>
@@ -4762,7 +4772,7 @@
         </w:rPr>
         <w:t>Troubleshooting</w:t>
       </w:r>
-      <w:bookmarkEnd w:id="47"/>
+      <w:bookmarkEnd w:id="48"/>
       <w:bookmarkEnd w:id="49"/>
     </w:p>
     <w:p>
@@ -5142,7 +5152,7 @@
             <w:rPr>
               <w:noProof/>
             </w:rPr>
-            <w:t>2</w:t>
+            <w:t>3</w:t>
           </w:r>
           <w:r>
             <w:rPr>
@@ -11263,7 +11273,7 @@
 </file>
 
 <file path=customXml/itemProps2.xml><?xml version="1.0" encoding="utf-8"?>
-<ds:datastoreItem xmlns:ds="http://schemas.openxmlformats.org/officeDocument/2006/customXml" ds:itemID="{265B7A4F-3920-428A-AFA2-1CCA13127184}">
+<ds:datastoreItem xmlns:ds="http://schemas.openxmlformats.org/officeDocument/2006/customXml" ds:itemID="{CA9DE9B1-7B14-464B-A9B5-82DEE30F2495}">
   <ds:schemaRefs>
     <ds:schemaRef ds:uri="http://schemas.openxmlformats.org/officeDocument/2006/bibliography"/>
   </ds:schemaRefs>

</xml_diff>